<commit_message>
Made progress on introduction. currently at limitiations
</commit_message>
<xml_diff>
--- a/Introduction.docx
+++ b/Introduction.docx
@@ -47,44 +47,1837 @@
     <w:p>
       <w:pPr>
         <w:spacing w:line="360" w:lineRule="auto"/>
-        <w:rPr>
-          <w:rFonts w:ascii="Times New Roman" w:hAnsi="Times New Roman" w:cs="Times New Roman"/>
-          <w:sz w:val="26"/>
-          <w:szCs w:val="26"/>
-        </w:rPr>
-      </w:pPr>
-    </w:p>
-    <w:p>
-      <w:pPr>
-        <w:spacing w:line="360" w:lineRule="auto"/>
-        <w:rPr>
-          <w:rFonts w:ascii="Times New Roman" w:hAnsi="Times New Roman" w:cs="Times New Roman"/>
-          <w:sz w:val="26"/>
-          <w:szCs w:val="26"/>
-        </w:rPr>
-      </w:pPr>
-    </w:p>
-    <w:p>
-      <w:pPr>
-        <w:spacing w:line="360" w:lineRule="auto"/>
-        <w:rPr>
-          <w:rFonts w:ascii="Times New Roman" w:hAnsi="Times New Roman" w:cs="Times New Roman"/>
-          <w:sz w:val="26"/>
-          <w:szCs w:val="26"/>
-        </w:rPr>
-      </w:pPr>
-    </w:p>
-    <w:p>
-      <w:pPr>
-        <w:spacing w:line="360" w:lineRule="auto"/>
-        <w:rPr>
-          <w:rFonts w:ascii="Times New Roman" w:hAnsi="Times New Roman" w:cs="Times New Roman"/>
-          <w:sz w:val="26"/>
-          <w:szCs w:val="26"/>
-        </w:rPr>
-      </w:pPr>
+        <w:jc w:val="center"/>
+        <w:rPr>
+          <w:rFonts w:ascii="Times New Roman" w:hAnsi="Times New Roman" w:cs="Times New Roman"/>
+          <w:b/>
+          <w:sz w:val="32"/>
+          <w:szCs w:val="32"/>
+        </w:rPr>
+      </w:pPr>
+    </w:p>
+    <w:p>
+      <w:pPr>
+        <w:pStyle w:val="ListParagraph"/>
+        <w:numPr>
+          <w:ilvl w:val="1"/>
+          <w:numId w:val="1"/>
+        </w:numPr>
+        <w:spacing w:line="360" w:lineRule="auto"/>
+        <w:rPr>
+          <w:rFonts w:ascii="Times New Roman" w:hAnsi="Times New Roman" w:cs="Times New Roman"/>
+          <w:b/>
+          <w:sz w:val="26"/>
+          <w:szCs w:val="26"/>
+        </w:rPr>
+      </w:pPr>
+      <w:r>
+        <w:rPr>
+          <w:rFonts w:ascii="Times New Roman" w:hAnsi="Times New Roman" w:cs="Times New Roman"/>
+          <w:b/>
+          <w:sz w:val="26"/>
+          <w:szCs w:val="26"/>
+        </w:rPr>
+        <w:t>Background of Study</w:t>
+      </w:r>
+    </w:p>
+    <w:p>
+      <w:pPr>
+        <w:spacing w:line="360" w:lineRule="auto"/>
+        <w:jc w:val="both"/>
+        <w:rPr>
+          <w:rFonts w:ascii="Times New Roman" w:hAnsi="Times New Roman" w:cs="Times New Roman"/>
+          <w:sz w:val="26"/>
+          <w:szCs w:val="26"/>
+        </w:rPr>
+      </w:pPr>
+      <w:r>
+        <w:rPr>
+          <w:rFonts w:ascii="Times New Roman" w:hAnsi="Times New Roman" w:cs="Times New Roman"/>
+          <w:sz w:val="26"/>
+          <w:szCs w:val="26"/>
+        </w:rPr>
+        <w:t xml:space="preserve">The internet of things, or IoT, is a </w:t>
+      </w:r>
+      <w:r>
+        <w:rPr>
+          <w:rFonts w:ascii="Times New Roman" w:hAnsi="Times New Roman" w:cs="Times New Roman"/>
+          <w:sz w:val="26"/>
+          <w:szCs w:val="26"/>
+        </w:rPr>
+        <w:t xml:space="preserve">network of physical objects: “things” </w:t>
+      </w:r>
+      <w:r>
+        <w:rPr>
+          <w:rFonts w:ascii="Times New Roman" w:hAnsi="Times New Roman" w:cs="Times New Roman"/>
+          <w:sz w:val="26"/>
+          <w:szCs w:val="26"/>
+        </w:rPr>
+        <w:t>that are embedded with sensors, software, and other technologies for the purpose of connecting and exchanging data with other devices and systems over the internet. These devices range from ordinary household objects</w:t>
+      </w:r>
+      <w:r>
+        <w:rPr>
+          <w:rFonts w:ascii="Times New Roman" w:hAnsi="Times New Roman" w:cs="Times New Roman"/>
+          <w:sz w:val="26"/>
+          <w:szCs w:val="26"/>
+        </w:rPr>
+        <w:t xml:space="preserve"> like temperature sensors</w:t>
+      </w:r>
+      <w:r>
+        <w:rPr>
+          <w:rFonts w:ascii="Times New Roman" w:hAnsi="Times New Roman" w:cs="Times New Roman"/>
+          <w:sz w:val="26"/>
+          <w:szCs w:val="26"/>
+        </w:rPr>
+        <w:t xml:space="preserve"> to sophisticated industrial tools</w:t>
+      </w:r>
+      <w:r>
+        <w:rPr>
+          <w:rFonts w:ascii="Times New Roman" w:hAnsi="Times New Roman" w:cs="Times New Roman"/>
+          <w:sz w:val="26"/>
+          <w:szCs w:val="26"/>
+        </w:rPr>
+        <w:t xml:space="preserve"> like military radar</w:t>
+      </w:r>
+      <w:r>
+        <w:rPr>
+          <w:rFonts w:ascii="Times New Roman" w:hAnsi="Times New Roman" w:cs="Times New Roman"/>
+          <w:sz w:val="26"/>
+          <w:szCs w:val="26"/>
+        </w:rPr>
+        <w:t>. By means of low-cos</w:t>
+      </w:r>
+      <w:r>
+        <w:rPr>
+          <w:rFonts w:ascii="Times New Roman" w:hAnsi="Times New Roman" w:cs="Times New Roman"/>
+          <w:sz w:val="26"/>
+          <w:szCs w:val="26"/>
+        </w:rPr>
+        <w:t>t computing, the cloud, data</w:t>
+      </w:r>
+      <w:r>
+        <w:rPr>
+          <w:rFonts w:ascii="Times New Roman" w:hAnsi="Times New Roman" w:cs="Times New Roman"/>
+          <w:sz w:val="26"/>
+          <w:szCs w:val="26"/>
+        </w:rPr>
+        <w:t xml:space="preserve"> analytics, and mobile technologies, physical things can share and collect data with minimal human intervention. In this </w:t>
+      </w:r>
+      <w:r>
+        <w:rPr>
+          <w:rFonts w:ascii="Times New Roman" w:hAnsi="Times New Roman" w:cs="Times New Roman"/>
+          <w:sz w:val="26"/>
+          <w:szCs w:val="26"/>
+        </w:rPr>
+        <w:t>hyper connected</w:t>
+      </w:r>
+      <w:r>
+        <w:rPr>
+          <w:rFonts w:ascii="Times New Roman" w:hAnsi="Times New Roman" w:cs="Times New Roman"/>
+          <w:sz w:val="26"/>
+          <w:szCs w:val="26"/>
+        </w:rPr>
+        <w:t xml:space="preserve"> world, digital systems can record, monitor, and adjust each interaction between connected things. The physica</w:t>
+      </w:r>
+      <w:r>
+        <w:rPr>
+          <w:rFonts w:ascii="Times New Roman" w:hAnsi="Times New Roman" w:cs="Times New Roman"/>
+          <w:sz w:val="26"/>
+          <w:szCs w:val="26"/>
+        </w:rPr>
+        <w:t xml:space="preserve">l world meets the digital world </w:t>
+      </w:r>
+      <w:r>
+        <w:rPr>
+          <w:rFonts w:ascii="Times New Roman" w:hAnsi="Times New Roman" w:cs="Times New Roman"/>
+          <w:sz w:val="26"/>
+          <w:szCs w:val="26"/>
+        </w:rPr>
+        <w:t>and they cooperate.</w:t>
+      </w:r>
+    </w:p>
+    <w:p>
+      <w:pPr>
+        <w:spacing w:line="360" w:lineRule="auto"/>
+        <w:jc w:val="both"/>
+        <w:rPr>
+          <w:rFonts w:ascii="Times New Roman" w:hAnsi="Times New Roman" w:cs="Times New Roman"/>
+          <w:sz w:val="26"/>
+          <w:szCs w:val="26"/>
+        </w:rPr>
+      </w:pPr>
+      <w:r>
+        <w:rPr>
+          <w:rFonts w:ascii="Times New Roman" w:hAnsi="Times New Roman" w:cs="Times New Roman"/>
+          <w:sz w:val="26"/>
+          <w:szCs w:val="26"/>
+        </w:rPr>
+        <w:t>In a world of growing complexity, new methods and strategies have to be developed to make the life of everyone easier, faster and more efficient.</w:t>
+      </w:r>
+      <w:r>
+        <w:rPr>
+          <w:rFonts w:ascii="Times New Roman" w:hAnsi="Times New Roman" w:cs="Times New Roman"/>
+          <w:sz w:val="26"/>
+          <w:szCs w:val="26"/>
+        </w:rPr>
+        <w:t xml:space="preserve"> T</w:t>
+      </w:r>
+      <w:r>
+        <w:rPr>
+          <w:rFonts w:ascii="Times New Roman" w:hAnsi="Times New Roman" w:cs="Times New Roman"/>
+          <w:sz w:val="26"/>
+          <w:szCs w:val="26"/>
+        </w:rPr>
+        <w:t>ec</w:t>
+      </w:r>
+      <w:r>
+        <w:rPr>
+          <w:rFonts w:ascii="Times New Roman" w:hAnsi="Times New Roman" w:cs="Times New Roman"/>
+          <w:sz w:val="26"/>
+          <w:szCs w:val="26"/>
+        </w:rPr>
+        <w:t xml:space="preserve">hnological advancements play a large part in making this possible. In the past </w:t>
+      </w:r>
+      <w:r>
+        <w:rPr>
+          <w:rFonts w:ascii="Times New Roman" w:hAnsi="Times New Roman" w:cs="Times New Roman"/>
+          <w:sz w:val="26"/>
+          <w:szCs w:val="26"/>
+        </w:rPr>
+        <w:t>all paper work had to be written by hand, signed and transported by train before it could get to its destination; today that is no longer the case</w:t>
+      </w:r>
+      <w:r>
+        <w:rPr>
+          <w:rFonts w:ascii="Times New Roman" w:hAnsi="Times New Roman" w:cs="Times New Roman"/>
+          <w:sz w:val="26"/>
+          <w:szCs w:val="26"/>
+        </w:rPr>
+        <w:t>.</w:t>
+      </w:r>
+      <w:r>
+        <w:rPr>
+          <w:rFonts w:ascii="Times New Roman" w:hAnsi="Times New Roman" w:cs="Times New Roman"/>
+          <w:sz w:val="26"/>
+          <w:szCs w:val="26"/>
+        </w:rPr>
+        <w:t xml:space="preserve"> </w:t>
+      </w:r>
+      <w:r>
+        <w:rPr>
+          <w:rFonts w:ascii="Times New Roman" w:hAnsi="Times New Roman" w:cs="Times New Roman"/>
+          <w:sz w:val="26"/>
+          <w:szCs w:val="26"/>
+        </w:rPr>
+        <w:t>Phones and the internet have totally changed the way we transmit information</w:t>
+      </w:r>
+      <w:r>
+        <w:rPr>
+          <w:rFonts w:ascii="Times New Roman" w:hAnsi="Times New Roman" w:cs="Times New Roman"/>
+          <w:sz w:val="26"/>
+          <w:szCs w:val="26"/>
+        </w:rPr>
+        <w:t>.</w:t>
+      </w:r>
+    </w:p>
+    <w:p>
+      <w:pPr>
+        <w:spacing w:line="360" w:lineRule="auto"/>
+        <w:jc w:val="both"/>
+        <w:rPr>
+          <w:rFonts w:ascii="Times New Roman" w:hAnsi="Times New Roman" w:cs="Times New Roman"/>
+          <w:sz w:val="26"/>
+          <w:szCs w:val="26"/>
+        </w:rPr>
+      </w:pPr>
+      <w:r>
+        <w:rPr>
+          <w:rFonts w:ascii="Times New Roman" w:hAnsi="Times New Roman" w:cs="Times New Roman"/>
+          <w:sz w:val="26"/>
+          <w:szCs w:val="26"/>
+        </w:rPr>
+        <w:t>Radio-frequency identification (RFID)</w:t>
+      </w:r>
+      <w:r>
+        <w:rPr>
+          <w:rFonts w:ascii="Times New Roman" w:hAnsi="Times New Roman" w:cs="Times New Roman"/>
+          <w:sz w:val="26"/>
+          <w:szCs w:val="26"/>
+        </w:rPr>
+        <w:t xml:space="preserve"> IoT devices and sensors use</w:t>
+      </w:r>
+      <w:r>
+        <w:rPr>
+          <w:rFonts w:ascii="Times New Roman" w:hAnsi="Times New Roman" w:cs="Times New Roman"/>
+          <w:sz w:val="26"/>
+          <w:szCs w:val="26"/>
+        </w:rPr>
+        <w:t xml:space="preserve"> electromagnetic fields to automatically identify and track tags attached to objects. An RFID system consists of a tiny radio transponder, a radio receiver and transmitter. When triggered by an electromagnetic interrogation pulse from a nearby RFID reader device, the tag transmits digital data, usually an identifying inventory number, back to the reader. This number can be us</w:t>
+      </w:r>
+      <w:r>
+        <w:rPr>
+          <w:rFonts w:ascii="Times New Roman" w:hAnsi="Times New Roman" w:cs="Times New Roman"/>
+          <w:sz w:val="26"/>
+          <w:szCs w:val="26"/>
+        </w:rPr>
+        <w:t>ed to track many things ranging from inventory goods to factory manufacturing.</w:t>
+      </w:r>
+      <w:r>
+        <w:rPr>
+          <w:rFonts w:ascii="Times New Roman" w:hAnsi="Times New Roman" w:cs="Times New Roman"/>
+          <w:sz w:val="26"/>
+          <w:szCs w:val="26"/>
+        </w:rPr>
+        <w:t xml:space="preserve"> </w:t>
+      </w:r>
+      <w:r>
+        <w:rPr>
+          <w:rFonts w:ascii="Times New Roman" w:hAnsi="Times New Roman" w:cs="Times New Roman"/>
+          <w:sz w:val="26"/>
+          <w:szCs w:val="26"/>
+        </w:rPr>
+        <w:t>[1]</w:t>
+      </w:r>
+    </w:p>
+    <w:p>
+      <w:pPr>
+        <w:spacing w:line="360" w:lineRule="auto"/>
+        <w:jc w:val="both"/>
+        <w:rPr>
+          <w:rFonts w:ascii="Times New Roman" w:hAnsi="Times New Roman" w:cs="Times New Roman"/>
+          <w:sz w:val="26"/>
+          <w:szCs w:val="26"/>
+        </w:rPr>
+      </w:pPr>
+      <w:r>
+        <w:rPr>
+          <w:rFonts w:ascii="Times New Roman" w:hAnsi="Times New Roman" w:cs="Times New Roman"/>
+          <w:sz w:val="26"/>
+          <w:szCs w:val="26"/>
+        </w:rPr>
+        <w:lastRenderedPageBreak/>
+        <w:t>A microcontroller is a compact integrated circuit designed to govern a specific operation in an embedded system. A typical microcontroller includes a processor, memory and input/output (I/O</w:t>
+      </w:r>
+      <w:r>
+        <w:rPr>
+          <w:rFonts w:ascii="Times New Roman" w:hAnsi="Times New Roman" w:cs="Times New Roman"/>
+          <w:sz w:val="26"/>
+          <w:szCs w:val="26"/>
+        </w:rPr>
+        <w:t>) peripherals on a single chip.</w:t>
+      </w:r>
+    </w:p>
+    <w:p>
+      <w:pPr>
+        <w:spacing w:line="360" w:lineRule="auto"/>
+        <w:jc w:val="both"/>
+        <w:rPr>
+          <w:rFonts w:ascii="Times New Roman" w:hAnsi="Times New Roman" w:cs="Times New Roman"/>
+          <w:sz w:val="26"/>
+          <w:szCs w:val="26"/>
+        </w:rPr>
+      </w:pPr>
+      <w:r>
+        <w:rPr>
+          <w:rFonts w:ascii="Times New Roman" w:hAnsi="Times New Roman" w:cs="Times New Roman"/>
+          <w:sz w:val="26"/>
+          <w:szCs w:val="26"/>
+        </w:rPr>
+        <w:t>Sometimes referred to as an embedded controller or microcontroller unit (MCU), microcontrollers are found in vehicles, robots, office machines, medical devices, mobile radio transceivers, vending machines and home appliances, among other devices. They are essentially simple miniature personal computers (PCs) designed to control small features of a larger component, without a complex front-end operating system (OS).</w:t>
+      </w:r>
+    </w:p>
+    <w:p>
+      <w:pPr>
+        <w:spacing w:line="360" w:lineRule="auto"/>
+        <w:rPr>
+          <w:rFonts w:ascii="Times New Roman" w:hAnsi="Times New Roman" w:cs="Times New Roman"/>
+          <w:sz w:val="26"/>
+          <w:szCs w:val="26"/>
+        </w:rPr>
+      </w:pPr>
+    </w:p>
+    <w:p>
+      <w:pPr>
+        <w:pStyle w:val="ListParagraph"/>
+        <w:numPr>
+          <w:ilvl w:val="1"/>
+          <w:numId w:val="1"/>
+        </w:numPr>
+        <w:spacing w:line="360" w:lineRule="auto"/>
+        <w:rPr>
+          <w:rFonts w:ascii="Times New Roman" w:hAnsi="Times New Roman" w:cs="Times New Roman"/>
+          <w:b/>
+          <w:sz w:val="26"/>
+          <w:szCs w:val="26"/>
+        </w:rPr>
+      </w:pPr>
+      <w:r>
+        <w:rPr>
+          <w:rFonts w:ascii="Times New Roman" w:hAnsi="Times New Roman" w:cs="Times New Roman"/>
+          <w:b/>
+          <w:sz w:val="26"/>
+          <w:szCs w:val="26"/>
+        </w:rPr>
+        <w:t>Problem Statement</w:t>
+      </w:r>
+    </w:p>
+    <w:p>
+      <w:pPr>
+        <w:spacing w:line="360" w:lineRule="auto"/>
+        <w:jc w:val="both"/>
+        <w:rPr>
+          <w:rFonts w:ascii="Times New Roman" w:hAnsi="Times New Roman" w:cs="Times New Roman"/>
+          <w:sz w:val="26"/>
+          <w:szCs w:val="26"/>
+        </w:rPr>
+      </w:pPr>
+      <w:r>
+        <w:rPr>
+          <w:rFonts w:ascii="Times New Roman" w:hAnsi="Times New Roman" w:cs="Times New Roman"/>
+          <w:sz w:val="26"/>
+          <w:szCs w:val="26"/>
+        </w:rPr>
+        <w:t>Current administrative tasks and activities in Nigerian schools and corporate offices can be made faster and much more efficient.</w:t>
+      </w:r>
+    </w:p>
+    <w:p>
+      <w:pPr>
+        <w:spacing w:line="360" w:lineRule="auto"/>
+        <w:jc w:val="both"/>
+        <w:rPr>
+          <w:rFonts w:ascii="Times New Roman" w:hAnsi="Times New Roman" w:cs="Times New Roman"/>
+          <w:sz w:val="26"/>
+          <w:szCs w:val="26"/>
+        </w:rPr>
+      </w:pPr>
+      <w:r>
+        <w:rPr>
+          <w:rFonts w:ascii="Times New Roman" w:hAnsi="Times New Roman" w:cs="Times New Roman"/>
+          <w:sz w:val="26"/>
+          <w:szCs w:val="26"/>
+        </w:rPr>
+        <w:t>According to Princewill Ene [2] There are many factors that affect development of science and technological advancement, including but not limited to:</w:t>
+      </w:r>
+    </w:p>
+    <w:p>
+      <w:pPr>
+        <w:pStyle w:val="ListParagraph"/>
+        <w:numPr>
+          <w:ilvl w:val="0"/>
+          <w:numId w:val="2"/>
+        </w:numPr>
+        <w:spacing w:line="360" w:lineRule="auto"/>
+        <w:jc w:val="both"/>
+        <w:rPr>
+          <w:rFonts w:ascii="Times New Roman" w:hAnsi="Times New Roman" w:cs="Times New Roman"/>
+          <w:sz w:val="26"/>
+          <w:szCs w:val="26"/>
+        </w:rPr>
+      </w:pPr>
+      <w:r>
+        <w:rPr>
+          <w:rFonts w:ascii="Times New Roman" w:hAnsi="Times New Roman" w:cs="Times New Roman"/>
+          <w:sz w:val="26"/>
+          <w:szCs w:val="26"/>
+        </w:rPr>
+        <w:t>Lack of funds</w:t>
+      </w:r>
+    </w:p>
+    <w:p>
+      <w:pPr>
+        <w:pStyle w:val="ListParagraph"/>
+        <w:numPr>
+          <w:ilvl w:val="0"/>
+          <w:numId w:val="2"/>
+        </w:numPr>
+        <w:spacing w:line="360" w:lineRule="auto"/>
+        <w:jc w:val="both"/>
+        <w:rPr>
+          <w:rFonts w:ascii="Times New Roman" w:hAnsi="Times New Roman" w:cs="Times New Roman"/>
+          <w:sz w:val="26"/>
+          <w:szCs w:val="26"/>
+        </w:rPr>
+      </w:pPr>
+      <w:r>
+        <w:rPr>
+          <w:rFonts w:ascii="Times New Roman" w:hAnsi="Times New Roman" w:cs="Times New Roman"/>
+          <w:sz w:val="26"/>
+          <w:szCs w:val="26"/>
+        </w:rPr>
+        <w:t>Lack of expertise</w:t>
+      </w:r>
+    </w:p>
+    <w:p>
+      <w:pPr>
+        <w:pStyle w:val="ListParagraph"/>
+        <w:numPr>
+          <w:ilvl w:val="0"/>
+          <w:numId w:val="2"/>
+        </w:numPr>
+        <w:spacing w:line="360" w:lineRule="auto"/>
+        <w:jc w:val="both"/>
+        <w:rPr>
+          <w:rFonts w:ascii="Times New Roman" w:hAnsi="Times New Roman" w:cs="Times New Roman"/>
+          <w:sz w:val="26"/>
+          <w:szCs w:val="26"/>
+        </w:rPr>
+      </w:pPr>
+      <w:r>
+        <w:rPr>
+          <w:rFonts w:ascii="Times New Roman" w:hAnsi="Times New Roman" w:cs="Times New Roman"/>
+          <w:sz w:val="26"/>
+          <w:szCs w:val="26"/>
+        </w:rPr>
+        <w:t>Low level of education</w:t>
+      </w:r>
+    </w:p>
+    <w:p>
+      <w:pPr>
+        <w:pStyle w:val="ListParagraph"/>
+        <w:numPr>
+          <w:ilvl w:val="0"/>
+          <w:numId w:val="2"/>
+        </w:numPr>
+        <w:spacing w:line="360" w:lineRule="auto"/>
+        <w:jc w:val="both"/>
+        <w:rPr>
+          <w:rFonts w:ascii="Times New Roman" w:hAnsi="Times New Roman" w:cs="Times New Roman"/>
+          <w:sz w:val="26"/>
+          <w:szCs w:val="26"/>
+        </w:rPr>
+      </w:pPr>
+      <w:r>
+        <w:rPr>
+          <w:rFonts w:ascii="Times New Roman" w:hAnsi="Times New Roman" w:cs="Times New Roman"/>
+          <w:sz w:val="26"/>
+          <w:szCs w:val="26"/>
+        </w:rPr>
+        <w:t>Lack of appropriate market</w:t>
+      </w:r>
+    </w:p>
+    <w:p>
+      <w:pPr>
+        <w:pStyle w:val="ListParagraph"/>
+        <w:numPr>
+          <w:ilvl w:val="0"/>
+          <w:numId w:val="2"/>
+        </w:numPr>
+        <w:spacing w:line="360" w:lineRule="auto"/>
+        <w:jc w:val="both"/>
+        <w:rPr>
+          <w:rFonts w:ascii="Times New Roman" w:hAnsi="Times New Roman" w:cs="Times New Roman"/>
+          <w:sz w:val="26"/>
+          <w:szCs w:val="26"/>
+        </w:rPr>
+      </w:pPr>
+      <w:r>
+        <w:rPr>
+          <w:rFonts w:ascii="Times New Roman" w:hAnsi="Times New Roman" w:cs="Times New Roman"/>
+          <w:sz w:val="26"/>
+          <w:szCs w:val="26"/>
+        </w:rPr>
+        <w:t>Inadequate infrastructure</w:t>
+      </w:r>
+    </w:p>
+    <w:p>
+      <w:pPr>
+        <w:pStyle w:val="ListParagraph"/>
+        <w:numPr>
+          <w:ilvl w:val="0"/>
+          <w:numId w:val="2"/>
+        </w:numPr>
+        <w:spacing w:line="360" w:lineRule="auto"/>
+        <w:jc w:val="both"/>
+        <w:rPr>
+          <w:rFonts w:ascii="Times New Roman" w:hAnsi="Times New Roman" w:cs="Times New Roman"/>
+          <w:sz w:val="26"/>
+          <w:szCs w:val="26"/>
+        </w:rPr>
+      </w:pPr>
+      <w:r>
+        <w:rPr>
+          <w:rFonts w:ascii="Times New Roman" w:hAnsi="Times New Roman" w:cs="Times New Roman"/>
+          <w:sz w:val="26"/>
+          <w:szCs w:val="26"/>
+        </w:rPr>
+        <w:t>Poverty</w:t>
+      </w:r>
+    </w:p>
+    <w:p>
+      <w:pPr>
+        <w:pStyle w:val="ListParagraph"/>
+        <w:numPr>
+          <w:ilvl w:val="0"/>
+          <w:numId w:val="2"/>
+        </w:numPr>
+        <w:spacing w:line="360" w:lineRule="auto"/>
+        <w:jc w:val="both"/>
+        <w:rPr>
+          <w:rFonts w:ascii="Times New Roman" w:hAnsi="Times New Roman" w:cs="Times New Roman"/>
+          <w:sz w:val="26"/>
+          <w:szCs w:val="26"/>
+        </w:rPr>
+      </w:pPr>
+      <w:r>
+        <w:rPr>
+          <w:rFonts w:ascii="Times New Roman" w:hAnsi="Times New Roman" w:cs="Times New Roman"/>
+          <w:sz w:val="26"/>
+          <w:szCs w:val="26"/>
+        </w:rPr>
+        <w:t>Economic fluctuation</w:t>
+      </w:r>
+    </w:p>
+    <w:p>
+      <w:pPr>
+        <w:pStyle w:val="ListParagraph"/>
+        <w:numPr>
+          <w:ilvl w:val="0"/>
+          <w:numId w:val="2"/>
+        </w:numPr>
+        <w:spacing w:line="360" w:lineRule="auto"/>
+        <w:jc w:val="both"/>
+        <w:rPr>
+          <w:rFonts w:ascii="Times New Roman" w:hAnsi="Times New Roman" w:cs="Times New Roman"/>
+          <w:sz w:val="26"/>
+          <w:szCs w:val="26"/>
+        </w:rPr>
+      </w:pPr>
+      <w:r>
+        <w:rPr>
+          <w:rFonts w:ascii="Times New Roman" w:hAnsi="Times New Roman" w:cs="Times New Roman"/>
+          <w:sz w:val="26"/>
+          <w:szCs w:val="26"/>
+        </w:rPr>
+        <w:t>Political instability</w:t>
+      </w:r>
+    </w:p>
+    <w:p>
+      <w:pPr>
+        <w:pStyle w:val="ListParagraph"/>
+        <w:numPr>
+          <w:ilvl w:val="0"/>
+          <w:numId w:val="2"/>
+        </w:numPr>
+        <w:spacing w:line="360" w:lineRule="auto"/>
+        <w:jc w:val="both"/>
+        <w:rPr>
+          <w:rFonts w:ascii="Times New Roman" w:hAnsi="Times New Roman" w:cs="Times New Roman"/>
+          <w:sz w:val="26"/>
+          <w:szCs w:val="26"/>
+        </w:rPr>
+      </w:pPr>
+      <w:r>
+        <w:rPr>
+          <w:rFonts w:ascii="Times New Roman" w:hAnsi="Times New Roman" w:cs="Times New Roman"/>
+          <w:sz w:val="26"/>
+          <w:szCs w:val="26"/>
+        </w:rPr>
+        <w:t>Ethnicity</w:t>
+      </w:r>
+    </w:p>
+    <w:p>
+      <w:pPr>
+        <w:pStyle w:val="ListParagraph"/>
+        <w:numPr>
+          <w:ilvl w:val="0"/>
+          <w:numId w:val="2"/>
+        </w:numPr>
+        <w:spacing w:line="360" w:lineRule="auto"/>
+        <w:jc w:val="both"/>
+        <w:rPr>
+          <w:rFonts w:ascii="Times New Roman" w:hAnsi="Times New Roman" w:cs="Times New Roman"/>
+          <w:sz w:val="26"/>
+          <w:szCs w:val="26"/>
+        </w:rPr>
+      </w:pPr>
+      <w:r>
+        <w:rPr>
+          <w:rFonts w:ascii="Times New Roman" w:hAnsi="Times New Roman" w:cs="Times New Roman"/>
+          <w:sz w:val="26"/>
+          <w:szCs w:val="26"/>
+        </w:rPr>
+        <w:t>Social vices</w:t>
+      </w:r>
+    </w:p>
+    <w:p>
+      <w:pPr>
+        <w:spacing w:line="360" w:lineRule="auto"/>
+        <w:jc w:val="both"/>
+        <w:rPr>
+          <w:rFonts w:ascii="Times New Roman" w:hAnsi="Times New Roman" w:cs="Times New Roman"/>
+          <w:sz w:val="26"/>
+          <w:szCs w:val="26"/>
+        </w:rPr>
+      </w:pPr>
+      <w:r>
+        <w:rPr>
+          <w:rFonts w:ascii="Times New Roman" w:hAnsi="Times New Roman" w:cs="Times New Roman"/>
+          <w:sz w:val="26"/>
+          <w:szCs w:val="26"/>
+        </w:rPr>
+        <w:t>With these problems in mind, for technology to be feasible in Nigeria, it has to be: c</w:t>
+      </w:r>
+      <w:r>
+        <w:rPr>
+          <w:rFonts w:ascii="Times New Roman" w:hAnsi="Times New Roman" w:cs="Times New Roman"/>
+          <w:sz w:val="26"/>
+          <w:szCs w:val="26"/>
+        </w:rPr>
+        <w:t>heap</w:t>
+      </w:r>
+      <w:r>
+        <w:rPr>
+          <w:rFonts w:ascii="Times New Roman" w:hAnsi="Times New Roman" w:cs="Times New Roman"/>
+          <w:sz w:val="26"/>
+          <w:szCs w:val="26"/>
+        </w:rPr>
+        <w:t>, e</w:t>
+      </w:r>
+      <w:r>
+        <w:rPr>
+          <w:rFonts w:ascii="Times New Roman" w:hAnsi="Times New Roman" w:cs="Times New Roman"/>
+          <w:sz w:val="26"/>
+          <w:szCs w:val="26"/>
+        </w:rPr>
+        <w:t>asy to operate</w:t>
+      </w:r>
+      <w:r>
+        <w:rPr>
+          <w:rFonts w:ascii="Times New Roman" w:hAnsi="Times New Roman" w:cs="Times New Roman"/>
+          <w:sz w:val="26"/>
+          <w:szCs w:val="26"/>
+        </w:rPr>
+        <w:t>,</w:t>
+      </w:r>
+      <w:r>
+        <w:rPr>
+          <w:rFonts w:ascii="Times New Roman" w:hAnsi="Times New Roman" w:cs="Times New Roman"/>
+          <w:sz w:val="26"/>
+          <w:szCs w:val="26"/>
+        </w:rPr>
+        <w:t xml:space="preserve"> secure,</w:t>
+      </w:r>
+      <w:r>
+        <w:rPr>
+          <w:rFonts w:ascii="Times New Roman" w:hAnsi="Times New Roman" w:cs="Times New Roman"/>
+          <w:sz w:val="26"/>
+          <w:szCs w:val="26"/>
+        </w:rPr>
+        <w:t xml:space="preserve"> d</w:t>
+      </w:r>
+      <w:r>
+        <w:rPr>
+          <w:rFonts w:ascii="Times New Roman" w:hAnsi="Times New Roman" w:cs="Times New Roman"/>
+          <w:sz w:val="26"/>
+          <w:szCs w:val="26"/>
+        </w:rPr>
+        <w:t>urable</w:t>
+      </w:r>
+      <w:r>
+        <w:rPr>
+          <w:rFonts w:ascii="Times New Roman" w:hAnsi="Times New Roman" w:cs="Times New Roman"/>
+          <w:sz w:val="26"/>
+          <w:szCs w:val="26"/>
+        </w:rPr>
+        <w:t>, s</w:t>
+      </w:r>
+      <w:r>
+        <w:rPr>
+          <w:rFonts w:ascii="Times New Roman" w:hAnsi="Times New Roman" w:cs="Times New Roman"/>
+          <w:sz w:val="26"/>
+          <w:szCs w:val="26"/>
+        </w:rPr>
+        <w:t>olve an important problem</w:t>
+      </w:r>
+      <w:r>
+        <w:rPr>
+          <w:rFonts w:ascii="Times New Roman" w:hAnsi="Times New Roman" w:cs="Times New Roman"/>
+          <w:sz w:val="26"/>
+          <w:szCs w:val="26"/>
+        </w:rPr>
+        <w:t>, s</w:t>
+      </w:r>
+      <w:r>
+        <w:rPr>
+          <w:rFonts w:ascii="Times New Roman" w:hAnsi="Times New Roman" w:cs="Times New Roman"/>
+          <w:sz w:val="26"/>
+          <w:szCs w:val="26"/>
+        </w:rPr>
+        <w:t>mall</w:t>
+      </w:r>
+      <w:r>
+        <w:rPr>
+          <w:rFonts w:ascii="Times New Roman" w:hAnsi="Times New Roman" w:cs="Times New Roman"/>
+          <w:sz w:val="26"/>
+          <w:szCs w:val="26"/>
+        </w:rPr>
+        <w:t>, c</w:t>
+      </w:r>
+      <w:r>
+        <w:rPr>
+          <w:rFonts w:ascii="Times New Roman" w:hAnsi="Times New Roman" w:cs="Times New Roman"/>
+          <w:sz w:val="26"/>
+          <w:szCs w:val="26"/>
+        </w:rPr>
+        <w:t>onsume low power</w:t>
+      </w:r>
+      <w:r>
+        <w:rPr>
+          <w:rFonts w:ascii="Times New Roman" w:hAnsi="Times New Roman" w:cs="Times New Roman"/>
+          <w:sz w:val="26"/>
+          <w:szCs w:val="26"/>
+        </w:rPr>
+        <w:t xml:space="preserve"> and be</w:t>
+      </w:r>
+      <w:r>
+        <w:rPr>
+          <w:rFonts w:ascii="Times New Roman" w:hAnsi="Times New Roman" w:cs="Times New Roman"/>
+          <w:sz w:val="26"/>
+          <w:szCs w:val="26"/>
+        </w:rPr>
+        <w:t xml:space="preserve"> c</w:t>
+      </w:r>
+      <w:r>
+        <w:rPr>
+          <w:rFonts w:ascii="Times New Roman" w:hAnsi="Times New Roman" w:cs="Times New Roman"/>
+          <w:sz w:val="26"/>
+          <w:szCs w:val="26"/>
+        </w:rPr>
+        <w:t>heap to maintain</w:t>
+      </w:r>
+      <w:r>
+        <w:rPr>
+          <w:rFonts w:ascii="Times New Roman" w:hAnsi="Times New Roman" w:cs="Times New Roman"/>
+          <w:sz w:val="26"/>
+          <w:szCs w:val="26"/>
+        </w:rPr>
+        <w:t>. As impossible as all this sounds, with the right tools, technology and mindset it can be done</w:t>
+      </w:r>
+      <w:r>
+        <w:rPr>
+          <w:rFonts w:ascii="Times New Roman" w:hAnsi="Times New Roman" w:cs="Times New Roman"/>
+          <w:sz w:val="26"/>
+          <w:szCs w:val="26"/>
+        </w:rPr>
+        <w:t>.</w:t>
+      </w:r>
+      <w:r>
+        <w:rPr>
+          <w:rFonts w:ascii="Times New Roman" w:hAnsi="Times New Roman" w:cs="Times New Roman"/>
+          <w:sz w:val="26"/>
+          <w:szCs w:val="26"/>
+        </w:rPr>
+        <w:t xml:space="preserve"> A simple device that scans </w:t>
+      </w:r>
+      <w:proofErr w:type="gramStart"/>
+      <w:r>
+        <w:rPr>
+          <w:rFonts w:ascii="Times New Roman" w:hAnsi="Times New Roman" w:cs="Times New Roman"/>
+          <w:sz w:val="26"/>
+          <w:szCs w:val="26"/>
+        </w:rPr>
+        <w:t>students</w:t>
+      </w:r>
+      <w:proofErr w:type="gramEnd"/>
+      <w:r>
+        <w:rPr>
+          <w:rFonts w:ascii="Times New Roman" w:hAnsi="Times New Roman" w:cs="Times New Roman"/>
+          <w:sz w:val="26"/>
+          <w:szCs w:val="26"/>
+        </w:rPr>
+        <w:t xml:space="preserve"> ID cards, </w:t>
+      </w:r>
+      <w:r>
+        <w:rPr>
+          <w:rFonts w:ascii="Times New Roman" w:hAnsi="Times New Roman" w:cs="Times New Roman"/>
+          <w:sz w:val="26"/>
+          <w:szCs w:val="26"/>
+        </w:rPr>
+        <w:lastRenderedPageBreak/>
+        <w:t>confirms their info from an online database, and returns a simple yes or no response.</w:t>
+      </w:r>
+      <w:r>
+        <w:rPr>
+          <w:rFonts w:ascii="Times New Roman" w:hAnsi="Times New Roman" w:cs="Times New Roman"/>
+          <w:sz w:val="26"/>
+          <w:szCs w:val="26"/>
+        </w:rPr>
+        <w:t xml:space="preserve"> This will help boost administrative efficiency and reduce paperwork.</w:t>
+      </w:r>
+    </w:p>
+    <w:p>
+      <w:pPr>
+        <w:spacing w:line="360" w:lineRule="auto"/>
+        <w:rPr>
+          <w:rFonts w:ascii="Times New Roman" w:hAnsi="Times New Roman" w:cs="Times New Roman"/>
+          <w:sz w:val="26"/>
+          <w:szCs w:val="26"/>
+        </w:rPr>
+      </w:pPr>
+    </w:p>
+    <w:p>
+      <w:pPr>
+        <w:pStyle w:val="ListParagraph"/>
+        <w:numPr>
+          <w:ilvl w:val="1"/>
+          <w:numId w:val="1"/>
+        </w:numPr>
+        <w:spacing w:line="360" w:lineRule="auto"/>
+        <w:rPr>
+          <w:rFonts w:ascii="Times New Roman" w:hAnsi="Times New Roman" w:cs="Times New Roman"/>
+          <w:b/>
+          <w:sz w:val="26"/>
+          <w:szCs w:val="26"/>
+        </w:rPr>
+      </w:pPr>
+      <w:r>
+        <w:rPr>
+          <w:rFonts w:ascii="Times New Roman" w:hAnsi="Times New Roman" w:cs="Times New Roman"/>
+          <w:b/>
+          <w:sz w:val="26"/>
+          <w:szCs w:val="26"/>
+        </w:rPr>
+        <w:t>Aim and Objectives</w:t>
+      </w:r>
+    </w:p>
+    <w:p>
+      <w:pPr>
+        <w:pStyle w:val="ListParagraph"/>
+        <w:numPr>
+          <w:ilvl w:val="0"/>
+          <w:numId w:val="5"/>
+        </w:numPr>
+        <w:spacing w:line="360" w:lineRule="auto"/>
+        <w:jc w:val="both"/>
+        <w:rPr>
+          <w:rFonts w:ascii="Times New Roman" w:hAnsi="Times New Roman" w:cs="Times New Roman"/>
+          <w:sz w:val="26"/>
+          <w:szCs w:val="26"/>
+        </w:rPr>
+      </w:pPr>
+      <w:r>
+        <w:rPr>
+          <w:rFonts w:ascii="Times New Roman" w:hAnsi="Times New Roman" w:cs="Times New Roman"/>
+          <w:sz w:val="26"/>
+          <w:szCs w:val="26"/>
+        </w:rPr>
+        <w:t>Design and build a small hardware device that co</w:t>
+      </w:r>
+      <w:r>
+        <w:rPr>
+          <w:rFonts w:ascii="Times New Roman" w:hAnsi="Times New Roman" w:cs="Times New Roman"/>
+          <w:sz w:val="26"/>
+          <w:szCs w:val="26"/>
+        </w:rPr>
+        <w:t xml:space="preserve">nnects to the internet through </w:t>
+      </w:r>
+      <w:r>
+        <w:rPr>
+          <w:rFonts w:ascii="Times New Roman" w:hAnsi="Times New Roman" w:cs="Times New Roman"/>
+          <w:sz w:val="26"/>
+          <w:szCs w:val="26"/>
+        </w:rPr>
+        <w:t>Wi-Fi</w:t>
+      </w:r>
+      <w:r>
+        <w:rPr>
+          <w:rFonts w:ascii="Times New Roman" w:hAnsi="Times New Roman" w:cs="Times New Roman"/>
+          <w:sz w:val="26"/>
+          <w:szCs w:val="26"/>
+        </w:rPr>
+        <w:t>.</w:t>
+      </w:r>
+    </w:p>
+    <w:p>
+      <w:pPr>
+        <w:pStyle w:val="ListParagraph"/>
+        <w:numPr>
+          <w:ilvl w:val="0"/>
+          <w:numId w:val="5"/>
+        </w:numPr>
+        <w:spacing w:line="360" w:lineRule="auto"/>
+        <w:jc w:val="both"/>
+        <w:rPr>
+          <w:rFonts w:ascii="Times New Roman" w:hAnsi="Times New Roman" w:cs="Times New Roman"/>
+          <w:sz w:val="26"/>
+          <w:szCs w:val="26"/>
+        </w:rPr>
+      </w:pPr>
+      <w:r>
+        <w:rPr>
+          <w:rFonts w:ascii="Times New Roman" w:hAnsi="Times New Roman" w:cs="Times New Roman"/>
+          <w:sz w:val="26"/>
+          <w:szCs w:val="26"/>
+        </w:rPr>
+        <w:t>Design and build a small hardware device</w:t>
+      </w:r>
+      <w:r>
+        <w:rPr>
+          <w:rFonts w:ascii="Times New Roman" w:hAnsi="Times New Roman" w:cs="Times New Roman"/>
+          <w:sz w:val="26"/>
+          <w:szCs w:val="26"/>
+        </w:rPr>
+        <w:t xml:space="preserve"> that can read RFID tags</w:t>
+      </w:r>
+      <w:r>
+        <w:rPr>
+          <w:rFonts w:ascii="Times New Roman" w:hAnsi="Times New Roman" w:cs="Times New Roman"/>
+          <w:sz w:val="26"/>
+          <w:szCs w:val="26"/>
+        </w:rPr>
+        <w:t>.</w:t>
+      </w:r>
+    </w:p>
+    <w:p>
+      <w:pPr>
+        <w:pStyle w:val="ListParagraph"/>
+        <w:numPr>
+          <w:ilvl w:val="0"/>
+          <w:numId w:val="5"/>
+        </w:numPr>
+        <w:spacing w:line="360" w:lineRule="auto"/>
+        <w:jc w:val="both"/>
+        <w:rPr>
+          <w:rFonts w:ascii="Times New Roman" w:hAnsi="Times New Roman" w:cs="Times New Roman"/>
+          <w:sz w:val="26"/>
+          <w:szCs w:val="26"/>
+        </w:rPr>
+      </w:pPr>
+      <w:r>
+        <w:rPr>
+          <w:rFonts w:ascii="Times New Roman" w:hAnsi="Times New Roman" w:cs="Times New Roman"/>
+          <w:sz w:val="26"/>
+          <w:szCs w:val="26"/>
+        </w:rPr>
+        <w:t>Design and build a small hardware device that runs on minimal electrici</w:t>
+      </w:r>
+      <w:r>
+        <w:rPr>
+          <w:rFonts w:ascii="Times New Roman" w:hAnsi="Times New Roman" w:cs="Times New Roman"/>
+          <w:sz w:val="26"/>
+          <w:szCs w:val="26"/>
+        </w:rPr>
+        <w:t>ty and uses batteries</w:t>
+      </w:r>
+      <w:r>
+        <w:rPr>
+          <w:rFonts w:ascii="Times New Roman" w:hAnsi="Times New Roman" w:cs="Times New Roman"/>
+          <w:sz w:val="26"/>
+          <w:szCs w:val="26"/>
+        </w:rPr>
+        <w:t>.</w:t>
+      </w:r>
+    </w:p>
+    <w:p>
+      <w:pPr>
+        <w:pStyle w:val="ListParagraph"/>
+        <w:numPr>
+          <w:ilvl w:val="0"/>
+          <w:numId w:val="5"/>
+        </w:numPr>
+        <w:spacing w:line="360" w:lineRule="auto"/>
+        <w:jc w:val="both"/>
+        <w:rPr>
+          <w:rFonts w:ascii="Times New Roman" w:hAnsi="Times New Roman" w:cs="Times New Roman"/>
+          <w:sz w:val="26"/>
+          <w:szCs w:val="26"/>
+        </w:rPr>
+      </w:pPr>
+      <w:r>
+        <w:rPr>
+          <w:rFonts w:ascii="Times New Roman" w:hAnsi="Times New Roman" w:cs="Times New Roman"/>
+          <w:sz w:val="26"/>
+          <w:szCs w:val="26"/>
+        </w:rPr>
+        <w:t>Design and build a small hardware device that is easy to use and understand</w:t>
+      </w:r>
+      <w:r>
+        <w:rPr>
+          <w:rFonts w:ascii="Times New Roman" w:hAnsi="Times New Roman" w:cs="Times New Roman"/>
+          <w:sz w:val="26"/>
+          <w:szCs w:val="26"/>
+        </w:rPr>
+        <w:t>.</w:t>
+      </w:r>
+    </w:p>
+    <w:p>
+      <w:pPr>
+        <w:pStyle w:val="ListParagraph"/>
+        <w:numPr>
+          <w:ilvl w:val="0"/>
+          <w:numId w:val="5"/>
+        </w:numPr>
+        <w:spacing w:line="360" w:lineRule="auto"/>
+        <w:jc w:val="both"/>
+        <w:rPr>
+          <w:rFonts w:ascii="Times New Roman" w:hAnsi="Times New Roman" w:cs="Times New Roman"/>
+          <w:sz w:val="26"/>
+          <w:szCs w:val="26"/>
+        </w:rPr>
+      </w:pPr>
+      <w:r>
+        <w:rPr>
+          <w:rFonts w:ascii="Times New Roman" w:hAnsi="Times New Roman" w:cs="Times New Roman"/>
+          <w:sz w:val="26"/>
+          <w:szCs w:val="26"/>
+        </w:rPr>
+        <w:t>Design and build a website</w:t>
+      </w:r>
+      <w:r>
+        <w:rPr>
+          <w:rFonts w:ascii="Times New Roman" w:hAnsi="Times New Roman" w:cs="Times New Roman"/>
+          <w:sz w:val="26"/>
+          <w:szCs w:val="26"/>
+        </w:rPr>
+        <w:t xml:space="preserve"> hosted online</w:t>
+      </w:r>
+      <w:r>
+        <w:rPr>
+          <w:rFonts w:ascii="Times New Roman" w:hAnsi="Times New Roman" w:cs="Times New Roman"/>
+          <w:sz w:val="26"/>
+          <w:szCs w:val="26"/>
+        </w:rPr>
+        <w:t xml:space="preserve"> that commun</w:t>
+      </w:r>
+      <w:r>
+        <w:rPr>
+          <w:rFonts w:ascii="Times New Roman" w:hAnsi="Times New Roman" w:cs="Times New Roman"/>
+          <w:sz w:val="26"/>
+          <w:szCs w:val="26"/>
+        </w:rPr>
+        <w:t>icates efficiently with the small hardware device.</w:t>
+      </w:r>
+    </w:p>
+    <w:p>
+      <w:pPr>
+        <w:pStyle w:val="ListParagraph"/>
+        <w:numPr>
+          <w:ilvl w:val="0"/>
+          <w:numId w:val="5"/>
+        </w:numPr>
+        <w:spacing w:line="360" w:lineRule="auto"/>
+        <w:jc w:val="both"/>
+        <w:rPr>
+          <w:rFonts w:ascii="Times New Roman" w:hAnsi="Times New Roman" w:cs="Times New Roman"/>
+          <w:sz w:val="26"/>
+          <w:szCs w:val="26"/>
+        </w:rPr>
+      </w:pPr>
+      <w:r>
+        <w:rPr>
+          <w:rFonts w:ascii="Times New Roman" w:hAnsi="Times New Roman" w:cs="Times New Roman"/>
+          <w:sz w:val="26"/>
+          <w:szCs w:val="26"/>
+        </w:rPr>
+        <w:t xml:space="preserve">Design and build a </w:t>
+      </w:r>
+      <w:r>
+        <w:rPr>
+          <w:rFonts w:ascii="Times New Roman" w:hAnsi="Times New Roman" w:cs="Times New Roman"/>
+          <w:sz w:val="26"/>
+          <w:szCs w:val="26"/>
+        </w:rPr>
+        <w:t>website</w:t>
+      </w:r>
+      <w:r>
+        <w:rPr>
+          <w:rFonts w:ascii="Times New Roman" w:hAnsi="Times New Roman" w:cs="Times New Roman"/>
+          <w:sz w:val="26"/>
+          <w:szCs w:val="26"/>
+        </w:rPr>
+        <w:t xml:space="preserve"> hosted</w:t>
+      </w:r>
+      <w:r>
+        <w:rPr>
+          <w:rFonts w:ascii="Times New Roman" w:hAnsi="Times New Roman" w:cs="Times New Roman"/>
+          <w:sz w:val="26"/>
+          <w:szCs w:val="26"/>
+        </w:rPr>
+        <w:t xml:space="preserve"> online</w:t>
+      </w:r>
+      <w:r>
+        <w:rPr>
+          <w:rFonts w:ascii="Times New Roman" w:hAnsi="Times New Roman" w:cs="Times New Roman"/>
+          <w:sz w:val="26"/>
+          <w:szCs w:val="26"/>
+        </w:rPr>
+        <w:t xml:space="preserve"> that stores the data gotten from the small hardware device</w:t>
+      </w:r>
+      <w:r>
+        <w:rPr>
+          <w:rFonts w:ascii="Times New Roman" w:hAnsi="Times New Roman" w:cs="Times New Roman"/>
+          <w:sz w:val="26"/>
+          <w:szCs w:val="26"/>
+        </w:rPr>
+        <w:t>.</w:t>
+      </w:r>
+    </w:p>
+    <w:p>
+      <w:pPr>
+        <w:pStyle w:val="ListParagraph"/>
+        <w:numPr>
+          <w:ilvl w:val="0"/>
+          <w:numId w:val="5"/>
+        </w:numPr>
+        <w:spacing w:line="360" w:lineRule="auto"/>
+        <w:jc w:val="both"/>
+        <w:rPr>
+          <w:rFonts w:ascii="Times New Roman" w:hAnsi="Times New Roman" w:cs="Times New Roman"/>
+          <w:sz w:val="26"/>
+          <w:szCs w:val="26"/>
+        </w:rPr>
+      </w:pPr>
+      <w:r>
+        <w:rPr>
+          <w:rFonts w:ascii="Times New Roman" w:hAnsi="Times New Roman" w:cs="Times New Roman"/>
+          <w:sz w:val="26"/>
+          <w:szCs w:val="26"/>
+        </w:rPr>
+        <w:t>Design and build a website</w:t>
+      </w:r>
+      <w:r>
+        <w:rPr>
+          <w:rFonts w:ascii="Times New Roman" w:hAnsi="Times New Roman" w:cs="Times New Roman"/>
+          <w:sz w:val="26"/>
+          <w:szCs w:val="26"/>
+        </w:rPr>
+        <w:t xml:space="preserve"> hosted online</w:t>
+      </w:r>
+      <w:r>
+        <w:rPr>
+          <w:rFonts w:ascii="Times New Roman" w:hAnsi="Times New Roman" w:cs="Times New Roman"/>
+          <w:sz w:val="26"/>
+          <w:szCs w:val="26"/>
+        </w:rPr>
+        <w:t xml:space="preserve"> that lets its users download summarized data in any of these formats: Excel and CSV</w:t>
+      </w:r>
+      <w:r>
+        <w:rPr>
+          <w:rFonts w:ascii="Times New Roman" w:hAnsi="Times New Roman" w:cs="Times New Roman"/>
+          <w:sz w:val="26"/>
+          <w:szCs w:val="26"/>
+        </w:rPr>
+        <w:t>.</w:t>
+      </w:r>
+    </w:p>
+    <w:p>
+      <w:pPr>
+        <w:pStyle w:val="ListParagraph"/>
+        <w:numPr>
+          <w:ilvl w:val="0"/>
+          <w:numId w:val="5"/>
+        </w:numPr>
+        <w:spacing w:line="360" w:lineRule="auto"/>
+        <w:jc w:val="both"/>
+        <w:rPr>
+          <w:rFonts w:ascii="Times New Roman" w:hAnsi="Times New Roman" w:cs="Times New Roman"/>
+          <w:sz w:val="26"/>
+          <w:szCs w:val="26"/>
+        </w:rPr>
+      </w:pPr>
+      <w:r>
+        <w:rPr>
+          <w:rFonts w:ascii="Times New Roman" w:hAnsi="Times New Roman" w:cs="Times New Roman"/>
+          <w:sz w:val="26"/>
+          <w:szCs w:val="26"/>
+        </w:rPr>
+        <w:t xml:space="preserve">Build a fully functional Iot device that can scan </w:t>
+      </w:r>
+      <w:r>
+        <w:rPr>
+          <w:rFonts w:ascii="Times New Roman" w:hAnsi="Times New Roman" w:cs="Times New Roman"/>
+          <w:sz w:val="26"/>
+          <w:szCs w:val="26"/>
+        </w:rPr>
+        <w:t>student’s</w:t>
+      </w:r>
+      <w:r>
+        <w:rPr>
+          <w:rFonts w:ascii="Times New Roman" w:hAnsi="Times New Roman" w:cs="Times New Roman"/>
+          <w:sz w:val="26"/>
+          <w:szCs w:val="26"/>
+        </w:rPr>
+        <w:t xml:space="preserve"> RFID enabled ID cards and confirm/store any data needed.</w:t>
+      </w:r>
+    </w:p>
+    <w:p>
+      <w:pPr>
+        <w:spacing w:line="360" w:lineRule="auto"/>
+        <w:ind w:left="360"/>
+        <w:jc w:val="both"/>
+        <w:rPr>
+          <w:rFonts w:ascii="Times New Roman" w:hAnsi="Times New Roman" w:cs="Times New Roman"/>
+          <w:sz w:val="26"/>
+          <w:szCs w:val="26"/>
+        </w:rPr>
+      </w:pPr>
+    </w:p>
+    <w:p>
+      <w:pPr>
+        <w:pStyle w:val="ListParagraph"/>
+        <w:numPr>
+          <w:ilvl w:val="1"/>
+          <w:numId w:val="1"/>
+        </w:numPr>
+        <w:spacing w:line="360" w:lineRule="auto"/>
+        <w:rPr>
+          <w:rFonts w:ascii="Times New Roman" w:hAnsi="Times New Roman" w:cs="Times New Roman"/>
+          <w:b/>
+          <w:sz w:val="26"/>
+          <w:szCs w:val="26"/>
+        </w:rPr>
+      </w:pPr>
+      <w:r>
+        <w:rPr>
+          <w:rFonts w:ascii="Times New Roman" w:hAnsi="Times New Roman" w:cs="Times New Roman"/>
+          <w:b/>
+          <w:sz w:val="26"/>
+          <w:szCs w:val="26"/>
+        </w:rPr>
+        <w:t>Significance of the Study</w:t>
+      </w:r>
+    </w:p>
+    <w:p>
+      <w:pPr>
+        <w:pStyle w:val="ListParagraph"/>
+        <w:numPr>
+          <w:ilvl w:val="0"/>
+          <w:numId w:val="7"/>
+        </w:numPr>
+        <w:spacing w:line="360" w:lineRule="auto"/>
+        <w:jc w:val="both"/>
+        <w:rPr>
+          <w:rFonts w:ascii="Times New Roman" w:hAnsi="Times New Roman" w:cs="Times New Roman"/>
+          <w:sz w:val="26"/>
+          <w:szCs w:val="26"/>
+        </w:rPr>
+      </w:pPr>
+      <w:r>
+        <w:rPr>
+          <w:rFonts w:ascii="Times New Roman" w:hAnsi="Times New Roman" w:cs="Times New Roman"/>
+          <w:sz w:val="26"/>
+          <w:szCs w:val="26"/>
+        </w:rPr>
+        <w:t>Make administrative task</w:t>
+      </w:r>
+      <w:r>
+        <w:rPr>
+          <w:rFonts w:ascii="Times New Roman" w:hAnsi="Times New Roman" w:cs="Times New Roman"/>
+          <w:sz w:val="26"/>
+          <w:szCs w:val="26"/>
+        </w:rPr>
+        <w:t>s like checking for fee payment, leasing library books, taking attendance</w:t>
+      </w:r>
+      <w:r>
+        <w:rPr>
+          <w:rFonts w:ascii="Times New Roman" w:hAnsi="Times New Roman" w:cs="Times New Roman"/>
+          <w:sz w:val="26"/>
+          <w:szCs w:val="26"/>
+        </w:rPr>
+        <w:t xml:space="preserve"> faster and more efficient</w:t>
+      </w:r>
+    </w:p>
+    <w:p>
+      <w:pPr>
+        <w:pStyle w:val="ListParagraph"/>
+        <w:numPr>
+          <w:ilvl w:val="0"/>
+          <w:numId w:val="7"/>
+        </w:numPr>
+        <w:spacing w:line="360" w:lineRule="auto"/>
+        <w:jc w:val="both"/>
+        <w:rPr>
+          <w:rFonts w:ascii="Times New Roman" w:hAnsi="Times New Roman" w:cs="Times New Roman"/>
+          <w:sz w:val="26"/>
+          <w:szCs w:val="26"/>
+        </w:rPr>
+      </w:pPr>
+      <w:r>
+        <w:rPr>
+          <w:rFonts w:ascii="Times New Roman" w:hAnsi="Times New Roman" w:cs="Times New Roman"/>
+          <w:sz w:val="26"/>
+          <w:szCs w:val="26"/>
+        </w:rPr>
+        <w:t>Make the life of students and staff easier</w:t>
+      </w:r>
+    </w:p>
+    <w:p>
+      <w:pPr>
+        <w:pStyle w:val="ListParagraph"/>
+        <w:numPr>
+          <w:ilvl w:val="0"/>
+          <w:numId w:val="7"/>
+        </w:numPr>
+        <w:spacing w:line="360" w:lineRule="auto"/>
+        <w:jc w:val="both"/>
+        <w:rPr>
+          <w:rFonts w:ascii="Times New Roman" w:hAnsi="Times New Roman" w:cs="Times New Roman"/>
+          <w:sz w:val="26"/>
+          <w:szCs w:val="26"/>
+        </w:rPr>
+      </w:pPr>
+      <w:r>
+        <w:rPr>
+          <w:rFonts w:ascii="Times New Roman" w:hAnsi="Times New Roman" w:cs="Times New Roman"/>
+          <w:sz w:val="26"/>
+          <w:szCs w:val="26"/>
+        </w:rPr>
+        <w:t>Reduce the use of hardcopy</w:t>
+      </w:r>
+    </w:p>
+    <w:p>
+      <w:pPr>
+        <w:pStyle w:val="ListParagraph"/>
+        <w:numPr>
+          <w:ilvl w:val="0"/>
+          <w:numId w:val="7"/>
+        </w:numPr>
+        <w:spacing w:line="360" w:lineRule="auto"/>
+        <w:jc w:val="both"/>
+        <w:rPr>
+          <w:rFonts w:ascii="Times New Roman" w:hAnsi="Times New Roman" w:cs="Times New Roman"/>
+          <w:sz w:val="26"/>
+          <w:szCs w:val="26"/>
+        </w:rPr>
+      </w:pPr>
+      <w:r>
+        <w:rPr>
+          <w:rFonts w:ascii="Times New Roman" w:hAnsi="Times New Roman" w:cs="Times New Roman"/>
+          <w:sz w:val="26"/>
+          <w:szCs w:val="26"/>
+        </w:rPr>
+        <w:t>Boost data analysis through direct electronic data availability</w:t>
+      </w:r>
+    </w:p>
+    <w:p>
+      <w:pPr>
+        <w:pStyle w:val="ListParagraph"/>
+        <w:numPr>
+          <w:ilvl w:val="0"/>
+          <w:numId w:val="7"/>
+        </w:numPr>
+        <w:spacing w:line="360" w:lineRule="auto"/>
+        <w:jc w:val="both"/>
+        <w:rPr>
+          <w:rFonts w:ascii="Times New Roman" w:hAnsi="Times New Roman" w:cs="Times New Roman"/>
+          <w:sz w:val="26"/>
+          <w:szCs w:val="26"/>
+        </w:rPr>
+      </w:pPr>
+      <w:r>
+        <w:rPr>
+          <w:rFonts w:ascii="Times New Roman" w:hAnsi="Times New Roman" w:cs="Times New Roman"/>
+          <w:sz w:val="26"/>
+          <w:szCs w:val="26"/>
+        </w:rPr>
+        <w:t>Higher security through</w:t>
+      </w:r>
+      <w:r>
+        <w:rPr>
+          <w:rFonts w:ascii="Times New Roman" w:hAnsi="Times New Roman" w:cs="Times New Roman"/>
+          <w:sz w:val="26"/>
+          <w:szCs w:val="26"/>
+        </w:rPr>
+        <w:t xml:space="preserve"> advanced monitoring of students from their entries and</w:t>
+      </w:r>
+      <w:r>
+        <w:rPr>
+          <w:rFonts w:ascii="Times New Roman" w:hAnsi="Times New Roman" w:cs="Times New Roman"/>
+          <w:sz w:val="26"/>
+          <w:szCs w:val="26"/>
+        </w:rPr>
+        <w:t xml:space="preserve"> direct confirmation from an online database</w:t>
+      </w:r>
+    </w:p>
+    <w:p>
+      <w:pPr>
+        <w:pStyle w:val="ListParagraph"/>
+        <w:numPr>
+          <w:ilvl w:val="0"/>
+          <w:numId w:val="7"/>
+        </w:numPr>
+        <w:spacing w:line="360" w:lineRule="auto"/>
+        <w:jc w:val="both"/>
+        <w:rPr>
+          <w:rFonts w:ascii="Times New Roman" w:hAnsi="Times New Roman" w:cs="Times New Roman"/>
+          <w:sz w:val="26"/>
+          <w:szCs w:val="26"/>
+        </w:rPr>
+      </w:pPr>
+      <w:r>
+        <w:rPr>
+          <w:rFonts w:ascii="Times New Roman" w:hAnsi="Times New Roman" w:cs="Times New Roman"/>
+          <w:sz w:val="26"/>
+          <w:szCs w:val="26"/>
+        </w:rPr>
+        <w:t xml:space="preserve">Reduce our carbon footprints through burning of paper containing information </w:t>
+      </w:r>
+      <w:r>
+        <w:rPr>
+          <w:rFonts w:ascii="Times New Roman" w:hAnsi="Times New Roman" w:cs="Times New Roman"/>
+          <w:sz w:val="26"/>
+          <w:szCs w:val="26"/>
+        </w:rPr>
+        <w:t xml:space="preserve">that is </w:t>
+      </w:r>
+      <w:r>
+        <w:rPr>
+          <w:rFonts w:ascii="Times New Roman" w:hAnsi="Times New Roman" w:cs="Times New Roman"/>
+          <w:sz w:val="26"/>
+          <w:szCs w:val="26"/>
+        </w:rPr>
+        <w:t>readily available online</w:t>
+      </w:r>
+    </w:p>
+    <w:p>
+      <w:pPr>
+        <w:spacing w:line="360" w:lineRule="auto"/>
+        <w:jc w:val="both"/>
+        <w:rPr>
+          <w:rFonts w:ascii="Times New Roman" w:hAnsi="Times New Roman" w:cs="Times New Roman"/>
+          <w:sz w:val="26"/>
+          <w:szCs w:val="26"/>
+        </w:rPr>
+      </w:pPr>
+    </w:p>
+    <w:p>
+      <w:pPr>
+        <w:pStyle w:val="ListParagraph"/>
+        <w:numPr>
+          <w:ilvl w:val="1"/>
+          <w:numId w:val="1"/>
+        </w:numPr>
+        <w:spacing w:line="360" w:lineRule="auto"/>
+        <w:rPr>
+          <w:rFonts w:ascii="Times New Roman" w:hAnsi="Times New Roman" w:cs="Times New Roman"/>
+          <w:b/>
+          <w:sz w:val="26"/>
+          <w:szCs w:val="26"/>
+        </w:rPr>
+      </w:pPr>
+      <w:r>
+        <w:rPr>
+          <w:rFonts w:ascii="Times New Roman" w:hAnsi="Times New Roman" w:cs="Times New Roman"/>
+          <w:b/>
+          <w:sz w:val="26"/>
+          <w:szCs w:val="26"/>
+        </w:rPr>
+        <w:t>Scope of the Study</w:t>
+      </w:r>
+    </w:p>
+    <w:p>
+      <w:pPr>
+        <w:spacing w:line="360" w:lineRule="auto"/>
+        <w:jc w:val="both"/>
+        <w:rPr>
+          <w:rFonts w:ascii="Times New Roman" w:hAnsi="Times New Roman" w:cs="Times New Roman"/>
+          <w:sz w:val="26"/>
+          <w:szCs w:val="26"/>
+        </w:rPr>
+      </w:pPr>
+      <w:r>
+        <w:rPr>
+          <w:rFonts w:ascii="Times New Roman" w:hAnsi="Times New Roman" w:cs="Times New Roman"/>
+          <w:sz w:val="26"/>
+          <w:szCs w:val="26"/>
+        </w:rPr>
+        <w:t>The scope of this study covers the</w:t>
+      </w:r>
       <w:bookmarkStart w:id="0" w:name="_GoBack"/>
       <w:bookmarkEnd w:id="0"/>
+      <w:r>
+        <w:rPr>
+          <w:rFonts w:ascii="Times New Roman" w:hAnsi="Times New Roman" w:cs="Times New Roman"/>
+          <w:sz w:val="26"/>
+          <w:szCs w:val="26"/>
+        </w:rPr>
+        <w:t xml:space="preserve"> hardware device and online website that holds all the </w:t>
+      </w:r>
+      <w:r>
+        <w:rPr>
+          <w:rFonts w:ascii="Times New Roman" w:hAnsi="Times New Roman" w:cs="Times New Roman"/>
+          <w:sz w:val="26"/>
+          <w:szCs w:val="26"/>
+        </w:rPr>
+        <w:t xml:space="preserve">needed data and functionality. </w:t>
+      </w:r>
+      <w:r>
+        <w:rPr>
+          <w:rFonts w:ascii="Times New Roman" w:hAnsi="Times New Roman" w:cs="Times New Roman"/>
+          <w:sz w:val="26"/>
+          <w:szCs w:val="26"/>
+        </w:rPr>
+        <w:t>It also covers the students</w:t>
+      </w:r>
+      <w:r>
+        <w:rPr>
+          <w:rFonts w:ascii="Times New Roman" w:hAnsi="Times New Roman" w:cs="Times New Roman"/>
+          <w:sz w:val="26"/>
+          <w:szCs w:val="26"/>
+        </w:rPr>
+        <w:t xml:space="preserve"> and staff</w:t>
+      </w:r>
+      <w:r>
+        <w:rPr>
+          <w:rFonts w:ascii="Times New Roman" w:hAnsi="Times New Roman" w:cs="Times New Roman"/>
+          <w:sz w:val="26"/>
+          <w:szCs w:val="26"/>
+        </w:rPr>
+        <w:t xml:space="preserve"> of ESUT.</w:t>
+      </w:r>
+    </w:p>
+    <w:p>
+      <w:pPr>
+        <w:spacing w:line="360" w:lineRule="auto"/>
+        <w:rPr>
+          <w:rFonts w:ascii="Times New Roman" w:hAnsi="Times New Roman" w:cs="Times New Roman"/>
+          <w:sz w:val="26"/>
+          <w:szCs w:val="26"/>
+        </w:rPr>
+      </w:pPr>
+    </w:p>
+    <w:p>
+      <w:pPr>
+        <w:pStyle w:val="ListParagraph"/>
+        <w:numPr>
+          <w:ilvl w:val="1"/>
+          <w:numId w:val="1"/>
+        </w:numPr>
+        <w:spacing w:line="360" w:lineRule="auto"/>
+        <w:rPr>
+          <w:rFonts w:ascii="Times New Roman" w:hAnsi="Times New Roman" w:cs="Times New Roman"/>
+          <w:b/>
+          <w:sz w:val="26"/>
+          <w:szCs w:val="26"/>
+        </w:rPr>
+      </w:pPr>
+      <w:r>
+        <w:rPr>
+          <w:rFonts w:ascii="Times New Roman" w:hAnsi="Times New Roman" w:cs="Times New Roman"/>
+          <w:b/>
+          <w:sz w:val="26"/>
+          <w:szCs w:val="26"/>
+        </w:rPr>
+        <w:t>Limitation of the Study</w:t>
+      </w:r>
+    </w:p>
+    <w:p>
+      <w:pPr>
+        <w:pStyle w:val="ListParagraph"/>
+        <w:numPr>
+          <w:ilvl w:val="0"/>
+          <w:numId w:val="8"/>
+        </w:numPr>
+        <w:spacing w:line="360" w:lineRule="auto"/>
+        <w:jc w:val="both"/>
+        <w:rPr>
+          <w:rFonts w:ascii="Times New Roman" w:hAnsi="Times New Roman" w:cs="Times New Roman"/>
+          <w:b/>
+          <w:sz w:val="26"/>
+          <w:szCs w:val="26"/>
+        </w:rPr>
+      </w:pPr>
+      <w:r>
+        <w:rPr>
+          <w:rFonts w:ascii="Times New Roman" w:hAnsi="Times New Roman" w:cs="Times New Roman"/>
+          <w:sz w:val="26"/>
+          <w:szCs w:val="26"/>
+        </w:rPr>
+        <w:t>Purchase of the RFID enabled cards and assigning them to each student</w:t>
+      </w:r>
+    </w:p>
+    <w:p>
+      <w:pPr>
+        <w:pStyle w:val="ListParagraph"/>
+        <w:numPr>
+          <w:ilvl w:val="0"/>
+          <w:numId w:val="8"/>
+        </w:numPr>
+        <w:spacing w:line="360" w:lineRule="auto"/>
+        <w:jc w:val="both"/>
+        <w:rPr>
+          <w:rFonts w:ascii="Times New Roman" w:hAnsi="Times New Roman" w:cs="Times New Roman"/>
+          <w:b/>
+          <w:sz w:val="26"/>
+          <w:szCs w:val="26"/>
+        </w:rPr>
+      </w:pPr>
+      <w:r>
+        <w:rPr>
+          <w:rFonts w:ascii="Times New Roman" w:hAnsi="Times New Roman" w:cs="Times New Roman"/>
+          <w:sz w:val="26"/>
+          <w:szCs w:val="26"/>
+        </w:rPr>
+        <w:t xml:space="preserve">Cannot work without an internet active </w:t>
+      </w:r>
+      <w:proofErr w:type="spellStart"/>
+      <w:r>
+        <w:rPr>
+          <w:rFonts w:ascii="Times New Roman" w:hAnsi="Times New Roman" w:cs="Times New Roman"/>
+          <w:sz w:val="26"/>
+          <w:szCs w:val="26"/>
+        </w:rPr>
+        <w:t>wifi</w:t>
+      </w:r>
+      <w:proofErr w:type="spellEnd"/>
+      <w:r>
+        <w:rPr>
+          <w:rFonts w:ascii="Times New Roman" w:hAnsi="Times New Roman" w:cs="Times New Roman"/>
+          <w:sz w:val="26"/>
+          <w:szCs w:val="26"/>
+        </w:rPr>
+        <w:t xml:space="preserve"> </w:t>
+      </w:r>
+      <w:r>
+        <w:rPr>
+          <w:rFonts w:ascii="Times New Roman" w:hAnsi="Times New Roman" w:cs="Times New Roman"/>
+          <w:sz w:val="26"/>
+          <w:szCs w:val="26"/>
+        </w:rPr>
+        <w:t xml:space="preserve">hotspot </w:t>
+      </w:r>
+      <w:r>
+        <w:rPr>
+          <w:rFonts w:ascii="Times New Roman" w:hAnsi="Times New Roman" w:cs="Times New Roman"/>
+          <w:sz w:val="26"/>
+          <w:szCs w:val="26"/>
+        </w:rPr>
+        <w:t>device</w:t>
+      </w:r>
+    </w:p>
+    <w:p>
+      <w:pPr>
+        <w:pStyle w:val="ListParagraph"/>
+        <w:numPr>
+          <w:ilvl w:val="0"/>
+          <w:numId w:val="8"/>
+        </w:numPr>
+        <w:spacing w:line="360" w:lineRule="auto"/>
+        <w:jc w:val="both"/>
+        <w:rPr>
+          <w:rFonts w:ascii="Times New Roman" w:hAnsi="Times New Roman" w:cs="Times New Roman"/>
+          <w:b/>
+          <w:sz w:val="26"/>
+          <w:szCs w:val="26"/>
+        </w:rPr>
+      </w:pPr>
+      <w:r>
+        <w:rPr>
+          <w:rFonts w:ascii="Times New Roman" w:hAnsi="Times New Roman" w:cs="Times New Roman"/>
+          <w:sz w:val="26"/>
+          <w:szCs w:val="26"/>
+        </w:rPr>
+        <w:t xml:space="preserve">Each </w:t>
+      </w:r>
+      <w:proofErr w:type="spellStart"/>
+      <w:r>
+        <w:rPr>
+          <w:rFonts w:ascii="Times New Roman" w:hAnsi="Times New Roman" w:cs="Times New Roman"/>
+          <w:sz w:val="26"/>
+          <w:szCs w:val="26"/>
+        </w:rPr>
+        <w:t>wifi</w:t>
+      </w:r>
+      <w:proofErr w:type="spellEnd"/>
+      <w:r>
+        <w:rPr>
+          <w:rFonts w:ascii="Times New Roman" w:hAnsi="Times New Roman" w:cs="Times New Roman"/>
+          <w:sz w:val="26"/>
+          <w:szCs w:val="26"/>
+        </w:rPr>
+        <w:t xml:space="preserve"> hotspot device has to be set to a particular </w:t>
+      </w:r>
+      <w:proofErr w:type="spellStart"/>
+      <w:r>
+        <w:rPr>
+          <w:rFonts w:ascii="Times New Roman" w:hAnsi="Times New Roman" w:cs="Times New Roman"/>
+          <w:sz w:val="26"/>
+          <w:szCs w:val="26"/>
+        </w:rPr>
+        <w:t>wifi</w:t>
+      </w:r>
+      <w:proofErr w:type="spellEnd"/>
+      <w:r>
+        <w:rPr>
+          <w:rFonts w:ascii="Times New Roman" w:hAnsi="Times New Roman" w:cs="Times New Roman"/>
+          <w:sz w:val="26"/>
+          <w:szCs w:val="26"/>
+        </w:rPr>
+        <w:t xml:space="preserve"> name</w:t>
+      </w:r>
+      <w:r>
+        <w:rPr>
+          <w:rFonts w:ascii="Times New Roman" w:hAnsi="Times New Roman" w:cs="Times New Roman"/>
+          <w:sz w:val="26"/>
+          <w:szCs w:val="26"/>
+        </w:rPr>
+        <w:t xml:space="preserve"> and password for the device to find.</w:t>
+      </w:r>
+    </w:p>
+    <w:p>
+      <w:pPr>
+        <w:spacing w:line="360" w:lineRule="auto"/>
+        <w:rPr>
+          <w:rFonts w:ascii="Times New Roman" w:hAnsi="Times New Roman" w:cs="Times New Roman"/>
+          <w:sz w:val="26"/>
+          <w:szCs w:val="26"/>
+        </w:rPr>
+      </w:pPr>
+    </w:p>
+    <w:p>
+      <w:pPr>
+        <w:spacing w:line="360" w:lineRule="auto"/>
+        <w:jc w:val="both"/>
+        <w:rPr>
+          <w:rFonts w:ascii="Times New Roman" w:hAnsi="Times New Roman" w:cs="Times New Roman"/>
+          <w:sz w:val="26"/>
+          <w:szCs w:val="26"/>
+        </w:rPr>
+      </w:pPr>
+    </w:p>
+    <w:p>
+      <w:pPr>
+        <w:spacing w:line="360" w:lineRule="auto"/>
+        <w:ind w:left="360"/>
+        <w:jc w:val="both"/>
+        <w:rPr>
+          <w:rFonts w:ascii="Times New Roman" w:hAnsi="Times New Roman" w:cs="Times New Roman"/>
+          <w:sz w:val="26"/>
+          <w:szCs w:val="26"/>
+        </w:rPr>
+      </w:pPr>
+    </w:p>
+    <w:p>
+      <w:pPr>
+        <w:spacing w:line="360" w:lineRule="auto"/>
+        <w:jc w:val="both"/>
+        <w:rPr>
+          <w:rFonts w:ascii="Times New Roman" w:hAnsi="Times New Roman" w:cs="Times New Roman"/>
+          <w:sz w:val="26"/>
+          <w:szCs w:val="26"/>
+        </w:rPr>
+      </w:pPr>
+    </w:p>
+    <w:p>
+      <w:pPr>
+        <w:spacing w:line="360" w:lineRule="auto"/>
+        <w:jc w:val="both"/>
+        <w:rPr>
+          <w:rFonts w:ascii="Times New Roman" w:hAnsi="Times New Roman" w:cs="Times New Roman"/>
+          <w:sz w:val="26"/>
+          <w:szCs w:val="26"/>
+        </w:rPr>
+      </w:pPr>
+    </w:p>
+    <w:p>
+      <w:pPr>
+        <w:spacing w:line="360" w:lineRule="auto"/>
+        <w:jc w:val="both"/>
+        <w:rPr>
+          <w:rFonts w:ascii="Times New Roman" w:hAnsi="Times New Roman" w:cs="Times New Roman"/>
+          <w:sz w:val="26"/>
+          <w:szCs w:val="26"/>
+        </w:rPr>
+      </w:pPr>
     </w:p>
     <w:sectPr>
       <w:pgSz w:w="11906" w:h="16838" w:code="9"/>
@@ -94,6 +1887,939 @@
     </w:sectPr>
   </w:body>
 </w:document>
+</file>
+
+<file path=word/numbering.xml><?xml version="1.0" encoding="utf-8"?>
+<w:numbering xmlns:wpc="http://schemas.microsoft.com/office/word/2010/wordprocessingCanvas" xmlns:cx="http://schemas.microsoft.com/office/drawing/2014/chartex" xmlns:mc="http://schemas.openxmlformats.org/markup-compatibility/2006" xmlns:o="urn:schemas-microsoft-com:office:office" xmlns:r="http://schemas.openxmlformats.org/officeDocument/2006/relationships" xmlns:m="http://schemas.openxmlformats.org/officeDocument/2006/math" xmlns:v="urn:schemas-microsoft-com:vml" xmlns:wp14="http://schemas.microsoft.com/office/word/2010/wordprocessingDrawing" xmlns:wp="http://schemas.openxmlformats.org/drawingml/2006/wordprocessingDrawing" xmlns:w10="urn:schemas-microsoft-com:office:word" xmlns:w="http://schemas.openxmlformats.org/wordprocessingml/2006/main" xmlns:w14="http://schemas.microsoft.com/office/word/2010/wordml" xmlns:w15="http://schemas.microsoft.com/office/word/2012/wordml" xmlns:w16se="http://schemas.microsoft.com/office/word/2015/wordml/symex" xmlns:wpg="http://schemas.microsoft.com/office/word/2010/wordprocessingGroup" xmlns:wpi="http://schemas.microsoft.com/office/word/2010/wordprocessingInk" xmlns:wne="http://schemas.microsoft.com/office/word/2006/wordml" xmlns:wps="http://schemas.microsoft.com/office/word/2010/wordprocessingShape" mc:Ignorable="w14 w15 w16se wp14">
+  <w:abstractNum w:abstractNumId="0" w15:restartNumberingAfterBreak="0">
+    <w:nsid w:val="4B50730D"/>
+    <w:multiLevelType w:val="hybridMultilevel"/>
+    <w:tmpl w:val="1E9CAF7A"/>
+    <w:lvl w:ilvl="0" w:tplc="04090001">
+      <w:start w:val="1"/>
+      <w:numFmt w:val="bullet"/>
+      <w:lvlText w:val=""/>
+      <w:lvlJc w:val="left"/>
+      <w:pPr>
+        <w:ind w:left="720" w:hanging="360"/>
+      </w:pPr>
+      <w:rPr>
+        <w:rFonts w:ascii="Symbol" w:hAnsi="Symbol" w:hint="default"/>
+      </w:rPr>
+    </w:lvl>
+    <w:lvl w:ilvl="1" w:tplc="04090003" w:tentative="1">
+      <w:start w:val="1"/>
+      <w:numFmt w:val="bullet"/>
+      <w:lvlText w:val="o"/>
+      <w:lvlJc w:val="left"/>
+      <w:pPr>
+        <w:ind w:left="1440" w:hanging="360"/>
+      </w:pPr>
+      <w:rPr>
+        <w:rFonts w:ascii="Courier New" w:hAnsi="Courier New" w:cs="Courier New" w:hint="default"/>
+      </w:rPr>
+    </w:lvl>
+    <w:lvl w:ilvl="2" w:tplc="04090005" w:tentative="1">
+      <w:start w:val="1"/>
+      <w:numFmt w:val="bullet"/>
+      <w:lvlText w:val=""/>
+      <w:lvlJc w:val="left"/>
+      <w:pPr>
+        <w:ind w:left="2160" w:hanging="360"/>
+      </w:pPr>
+      <w:rPr>
+        <w:rFonts w:ascii="Wingdings" w:hAnsi="Wingdings" w:hint="default"/>
+      </w:rPr>
+    </w:lvl>
+    <w:lvl w:ilvl="3" w:tplc="04090001" w:tentative="1">
+      <w:start w:val="1"/>
+      <w:numFmt w:val="bullet"/>
+      <w:lvlText w:val=""/>
+      <w:lvlJc w:val="left"/>
+      <w:pPr>
+        <w:ind w:left="2880" w:hanging="360"/>
+      </w:pPr>
+      <w:rPr>
+        <w:rFonts w:ascii="Symbol" w:hAnsi="Symbol" w:hint="default"/>
+      </w:rPr>
+    </w:lvl>
+    <w:lvl w:ilvl="4" w:tplc="04090003" w:tentative="1">
+      <w:start w:val="1"/>
+      <w:numFmt w:val="bullet"/>
+      <w:lvlText w:val="o"/>
+      <w:lvlJc w:val="left"/>
+      <w:pPr>
+        <w:ind w:left="3600" w:hanging="360"/>
+      </w:pPr>
+      <w:rPr>
+        <w:rFonts w:ascii="Courier New" w:hAnsi="Courier New" w:cs="Courier New" w:hint="default"/>
+      </w:rPr>
+    </w:lvl>
+    <w:lvl w:ilvl="5" w:tplc="04090005" w:tentative="1">
+      <w:start w:val="1"/>
+      <w:numFmt w:val="bullet"/>
+      <w:lvlText w:val=""/>
+      <w:lvlJc w:val="left"/>
+      <w:pPr>
+        <w:ind w:left="4320" w:hanging="360"/>
+      </w:pPr>
+      <w:rPr>
+        <w:rFonts w:ascii="Wingdings" w:hAnsi="Wingdings" w:hint="default"/>
+      </w:rPr>
+    </w:lvl>
+    <w:lvl w:ilvl="6" w:tplc="04090001" w:tentative="1">
+      <w:start w:val="1"/>
+      <w:numFmt w:val="bullet"/>
+      <w:lvlText w:val=""/>
+      <w:lvlJc w:val="left"/>
+      <w:pPr>
+        <w:ind w:left="5040" w:hanging="360"/>
+      </w:pPr>
+      <w:rPr>
+        <w:rFonts w:ascii="Symbol" w:hAnsi="Symbol" w:hint="default"/>
+      </w:rPr>
+    </w:lvl>
+    <w:lvl w:ilvl="7" w:tplc="04090003" w:tentative="1">
+      <w:start w:val="1"/>
+      <w:numFmt w:val="bullet"/>
+      <w:lvlText w:val="o"/>
+      <w:lvlJc w:val="left"/>
+      <w:pPr>
+        <w:ind w:left="5760" w:hanging="360"/>
+      </w:pPr>
+      <w:rPr>
+        <w:rFonts w:ascii="Courier New" w:hAnsi="Courier New" w:cs="Courier New" w:hint="default"/>
+      </w:rPr>
+    </w:lvl>
+    <w:lvl w:ilvl="8" w:tplc="04090005" w:tentative="1">
+      <w:start w:val="1"/>
+      <w:numFmt w:val="bullet"/>
+      <w:lvlText w:val=""/>
+      <w:lvlJc w:val="left"/>
+      <w:pPr>
+        <w:ind w:left="6480" w:hanging="360"/>
+      </w:pPr>
+      <w:rPr>
+        <w:rFonts w:ascii="Wingdings" w:hAnsi="Wingdings" w:hint="default"/>
+      </w:rPr>
+    </w:lvl>
+  </w:abstractNum>
+  <w:abstractNum w:abstractNumId="1" w15:restartNumberingAfterBreak="0">
+    <w:nsid w:val="553E6277"/>
+    <w:multiLevelType w:val="hybridMultilevel"/>
+    <w:tmpl w:val="960CC12A"/>
+    <w:lvl w:ilvl="0" w:tplc="04090001">
+      <w:start w:val="1"/>
+      <w:numFmt w:val="bullet"/>
+      <w:lvlText w:val=""/>
+      <w:lvlJc w:val="left"/>
+      <w:pPr>
+        <w:ind w:left="720" w:hanging="360"/>
+      </w:pPr>
+      <w:rPr>
+        <w:rFonts w:ascii="Symbol" w:hAnsi="Symbol" w:hint="default"/>
+      </w:rPr>
+    </w:lvl>
+    <w:lvl w:ilvl="1" w:tplc="04090003" w:tentative="1">
+      <w:start w:val="1"/>
+      <w:numFmt w:val="bullet"/>
+      <w:lvlText w:val="o"/>
+      <w:lvlJc w:val="left"/>
+      <w:pPr>
+        <w:ind w:left="1440" w:hanging="360"/>
+      </w:pPr>
+      <w:rPr>
+        <w:rFonts w:ascii="Courier New" w:hAnsi="Courier New" w:cs="Courier New" w:hint="default"/>
+      </w:rPr>
+    </w:lvl>
+    <w:lvl w:ilvl="2" w:tplc="04090005" w:tentative="1">
+      <w:start w:val="1"/>
+      <w:numFmt w:val="bullet"/>
+      <w:lvlText w:val=""/>
+      <w:lvlJc w:val="left"/>
+      <w:pPr>
+        <w:ind w:left="2160" w:hanging="360"/>
+      </w:pPr>
+      <w:rPr>
+        <w:rFonts w:ascii="Wingdings" w:hAnsi="Wingdings" w:hint="default"/>
+      </w:rPr>
+    </w:lvl>
+    <w:lvl w:ilvl="3" w:tplc="04090001" w:tentative="1">
+      <w:start w:val="1"/>
+      <w:numFmt w:val="bullet"/>
+      <w:lvlText w:val=""/>
+      <w:lvlJc w:val="left"/>
+      <w:pPr>
+        <w:ind w:left="2880" w:hanging="360"/>
+      </w:pPr>
+      <w:rPr>
+        <w:rFonts w:ascii="Symbol" w:hAnsi="Symbol" w:hint="default"/>
+      </w:rPr>
+    </w:lvl>
+    <w:lvl w:ilvl="4" w:tplc="04090003" w:tentative="1">
+      <w:start w:val="1"/>
+      <w:numFmt w:val="bullet"/>
+      <w:lvlText w:val="o"/>
+      <w:lvlJc w:val="left"/>
+      <w:pPr>
+        <w:ind w:left="3600" w:hanging="360"/>
+      </w:pPr>
+      <w:rPr>
+        <w:rFonts w:ascii="Courier New" w:hAnsi="Courier New" w:cs="Courier New" w:hint="default"/>
+      </w:rPr>
+    </w:lvl>
+    <w:lvl w:ilvl="5" w:tplc="04090005" w:tentative="1">
+      <w:start w:val="1"/>
+      <w:numFmt w:val="bullet"/>
+      <w:lvlText w:val=""/>
+      <w:lvlJc w:val="left"/>
+      <w:pPr>
+        <w:ind w:left="4320" w:hanging="360"/>
+      </w:pPr>
+      <w:rPr>
+        <w:rFonts w:ascii="Wingdings" w:hAnsi="Wingdings" w:hint="default"/>
+      </w:rPr>
+    </w:lvl>
+    <w:lvl w:ilvl="6" w:tplc="04090001" w:tentative="1">
+      <w:start w:val="1"/>
+      <w:numFmt w:val="bullet"/>
+      <w:lvlText w:val=""/>
+      <w:lvlJc w:val="left"/>
+      <w:pPr>
+        <w:ind w:left="5040" w:hanging="360"/>
+      </w:pPr>
+      <w:rPr>
+        <w:rFonts w:ascii="Symbol" w:hAnsi="Symbol" w:hint="default"/>
+      </w:rPr>
+    </w:lvl>
+    <w:lvl w:ilvl="7" w:tplc="04090003" w:tentative="1">
+      <w:start w:val="1"/>
+      <w:numFmt w:val="bullet"/>
+      <w:lvlText w:val="o"/>
+      <w:lvlJc w:val="left"/>
+      <w:pPr>
+        <w:ind w:left="5760" w:hanging="360"/>
+      </w:pPr>
+      <w:rPr>
+        <w:rFonts w:ascii="Courier New" w:hAnsi="Courier New" w:cs="Courier New" w:hint="default"/>
+      </w:rPr>
+    </w:lvl>
+    <w:lvl w:ilvl="8" w:tplc="04090005" w:tentative="1">
+      <w:start w:val="1"/>
+      <w:numFmt w:val="bullet"/>
+      <w:lvlText w:val=""/>
+      <w:lvlJc w:val="left"/>
+      <w:pPr>
+        <w:ind w:left="6480" w:hanging="360"/>
+      </w:pPr>
+      <w:rPr>
+        <w:rFonts w:ascii="Wingdings" w:hAnsi="Wingdings" w:hint="default"/>
+      </w:rPr>
+    </w:lvl>
+  </w:abstractNum>
+  <w:abstractNum w:abstractNumId="2" w15:restartNumberingAfterBreak="0">
+    <w:nsid w:val="55F61494"/>
+    <w:multiLevelType w:val="hybridMultilevel"/>
+    <w:tmpl w:val="2BACB8F6"/>
+    <w:lvl w:ilvl="0" w:tplc="04090001">
+      <w:start w:val="1"/>
+      <w:numFmt w:val="bullet"/>
+      <w:lvlText w:val=""/>
+      <w:lvlJc w:val="left"/>
+      <w:pPr>
+        <w:ind w:left="720" w:hanging="360"/>
+      </w:pPr>
+      <w:rPr>
+        <w:rFonts w:ascii="Symbol" w:hAnsi="Symbol" w:hint="default"/>
+      </w:rPr>
+    </w:lvl>
+    <w:lvl w:ilvl="1" w:tplc="04090003" w:tentative="1">
+      <w:start w:val="1"/>
+      <w:numFmt w:val="bullet"/>
+      <w:lvlText w:val="o"/>
+      <w:lvlJc w:val="left"/>
+      <w:pPr>
+        <w:ind w:left="1440" w:hanging="360"/>
+      </w:pPr>
+      <w:rPr>
+        <w:rFonts w:ascii="Courier New" w:hAnsi="Courier New" w:cs="Courier New" w:hint="default"/>
+      </w:rPr>
+    </w:lvl>
+    <w:lvl w:ilvl="2" w:tplc="04090005" w:tentative="1">
+      <w:start w:val="1"/>
+      <w:numFmt w:val="bullet"/>
+      <w:lvlText w:val=""/>
+      <w:lvlJc w:val="left"/>
+      <w:pPr>
+        <w:ind w:left="2160" w:hanging="360"/>
+      </w:pPr>
+      <w:rPr>
+        <w:rFonts w:ascii="Wingdings" w:hAnsi="Wingdings" w:hint="default"/>
+      </w:rPr>
+    </w:lvl>
+    <w:lvl w:ilvl="3" w:tplc="04090001" w:tentative="1">
+      <w:start w:val="1"/>
+      <w:numFmt w:val="bullet"/>
+      <w:lvlText w:val=""/>
+      <w:lvlJc w:val="left"/>
+      <w:pPr>
+        <w:ind w:left="2880" w:hanging="360"/>
+      </w:pPr>
+      <w:rPr>
+        <w:rFonts w:ascii="Symbol" w:hAnsi="Symbol" w:hint="default"/>
+      </w:rPr>
+    </w:lvl>
+    <w:lvl w:ilvl="4" w:tplc="04090003" w:tentative="1">
+      <w:start w:val="1"/>
+      <w:numFmt w:val="bullet"/>
+      <w:lvlText w:val="o"/>
+      <w:lvlJc w:val="left"/>
+      <w:pPr>
+        <w:ind w:left="3600" w:hanging="360"/>
+      </w:pPr>
+      <w:rPr>
+        <w:rFonts w:ascii="Courier New" w:hAnsi="Courier New" w:cs="Courier New" w:hint="default"/>
+      </w:rPr>
+    </w:lvl>
+    <w:lvl w:ilvl="5" w:tplc="04090005" w:tentative="1">
+      <w:start w:val="1"/>
+      <w:numFmt w:val="bullet"/>
+      <w:lvlText w:val=""/>
+      <w:lvlJc w:val="left"/>
+      <w:pPr>
+        <w:ind w:left="4320" w:hanging="360"/>
+      </w:pPr>
+      <w:rPr>
+        <w:rFonts w:ascii="Wingdings" w:hAnsi="Wingdings" w:hint="default"/>
+      </w:rPr>
+    </w:lvl>
+    <w:lvl w:ilvl="6" w:tplc="04090001" w:tentative="1">
+      <w:start w:val="1"/>
+      <w:numFmt w:val="bullet"/>
+      <w:lvlText w:val=""/>
+      <w:lvlJc w:val="left"/>
+      <w:pPr>
+        <w:ind w:left="5040" w:hanging="360"/>
+      </w:pPr>
+      <w:rPr>
+        <w:rFonts w:ascii="Symbol" w:hAnsi="Symbol" w:hint="default"/>
+      </w:rPr>
+    </w:lvl>
+    <w:lvl w:ilvl="7" w:tplc="04090003" w:tentative="1">
+      <w:start w:val="1"/>
+      <w:numFmt w:val="bullet"/>
+      <w:lvlText w:val="o"/>
+      <w:lvlJc w:val="left"/>
+      <w:pPr>
+        <w:ind w:left="5760" w:hanging="360"/>
+      </w:pPr>
+      <w:rPr>
+        <w:rFonts w:ascii="Courier New" w:hAnsi="Courier New" w:cs="Courier New" w:hint="default"/>
+      </w:rPr>
+    </w:lvl>
+    <w:lvl w:ilvl="8" w:tplc="04090005" w:tentative="1">
+      <w:start w:val="1"/>
+      <w:numFmt w:val="bullet"/>
+      <w:lvlText w:val=""/>
+      <w:lvlJc w:val="left"/>
+      <w:pPr>
+        <w:ind w:left="6480" w:hanging="360"/>
+      </w:pPr>
+      <w:rPr>
+        <w:rFonts w:ascii="Wingdings" w:hAnsi="Wingdings" w:hint="default"/>
+      </w:rPr>
+    </w:lvl>
+  </w:abstractNum>
+  <w:abstractNum w:abstractNumId="3" w15:restartNumberingAfterBreak="0">
+    <w:nsid w:val="570B0D17"/>
+    <w:multiLevelType w:val="hybridMultilevel"/>
+    <w:tmpl w:val="B9C44576"/>
+    <w:lvl w:ilvl="0" w:tplc="04090001">
+      <w:start w:val="1"/>
+      <w:numFmt w:val="bullet"/>
+      <w:lvlText w:val=""/>
+      <w:lvlJc w:val="left"/>
+      <w:pPr>
+        <w:ind w:left="720" w:hanging="360"/>
+      </w:pPr>
+      <w:rPr>
+        <w:rFonts w:ascii="Symbol" w:hAnsi="Symbol" w:hint="default"/>
+      </w:rPr>
+    </w:lvl>
+    <w:lvl w:ilvl="1" w:tplc="04090003" w:tentative="1">
+      <w:start w:val="1"/>
+      <w:numFmt w:val="bullet"/>
+      <w:lvlText w:val="o"/>
+      <w:lvlJc w:val="left"/>
+      <w:pPr>
+        <w:ind w:left="1440" w:hanging="360"/>
+      </w:pPr>
+      <w:rPr>
+        <w:rFonts w:ascii="Courier New" w:hAnsi="Courier New" w:cs="Courier New" w:hint="default"/>
+      </w:rPr>
+    </w:lvl>
+    <w:lvl w:ilvl="2" w:tplc="04090005" w:tentative="1">
+      <w:start w:val="1"/>
+      <w:numFmt w:val="bullet"/>
+      <w:lvlText w:val=""/>
+      <w:lvlJc w:val="left"/>
+      <w:pPr>
+        <w:ind w:left="2160" w:hanging="360"/>
+      </w:pPr>
+      <w:rPr>
+        <w:rFonts w:ascii="Wingdings" w:hAnsi="Wingdings" w:hint="default"/>
+      </w:rPr>
+    </w:lvl>
+    <w:lvl w:ilvl="3" w:tplc="04090001" w:tentative="1">
+      <w:start w:val="1"/>
+      <w:numFmt w:val="bullet"/>
+      <w:lvlText w:val=""/>
+      <w:lvlJc w:val="left"/>
+      <w:pPr>
+        <w:ind w:left="2880" w:hanging="360"/>
+      </w:pPr>
+      <w:rPr>
+        <w:rFonts w:ascii="Symbol" w:hAnsi="Symbol" w:hint="default"/>
+      </w:rPr>
+    </w:lvl>
+    <w:lvl w:ilvl="4" w:tplc="04090003" w:tentative="1">
+      <w:start w:val="1"/>
+      <w:numFmt w:val="bullet"/>
+      <w:lvlText w:val="o"/>
+      <w:lvlJc w:val="left"/>
+      <w:pPr>
+        <w:ind w:left="3600" w:hanging="360"/>
+      </w:pPr>
+      <w:rPr>
+        <w:rFonts w:ascii="Courier New" w:hAnsi="Courier New" w:cs="Courier New" w:hint="default"/>
+      </w:rPr>
+    </w:lvl>
+    <w:lvl w:ilvl="5" w:tplc="04090005" w:tentative="1">
+      <w:start w:val="1"/>
+      <w:numFmt w:val="bullet"/>
+      <w:lvlText w:val=""/>
+      <w:lvlJc w:val="left"/>
+      <w:pPr>
+        <w:ind w:left="4320" w:hanging="360"/>
+      </w:pPr>
+      <w:rPr>
+        <w:rFonts w:ascii="Wingdings" w:hAnsi="Wingdings" w:hint="default"/>
+      </w:rPr>
+    </w:lvl>
+    <w:lvl w:ilvl="6" w:tplc="04090001" w:tentative="1">
+      <w:start w:val="1"/>
+      <w:numFmt w:val="bullet"/>
+      <w:lvlText w:val=""/>
+      <w:lvlJc w:val="left"/>
+      <w:pPr>
+        <w:ind w:left="5040" w:hanging="360"/>
+      </w:pPr>
+      <w:rPr>
+        <w:rFonts w:ascii="Symbol" w:hAnsi="Symbol" w:hint="default"/>
+      </w:rPr>
+    </w:lvl>
+    <w:lvl w:ilvl="7" w:tplc="04090003" w:tentative="1">
+      <w:start w:val="1"/>
+      <w:numFmt w:val="bullet"/>
+      <w:lvlText w:val="o"/>
+      <w:lvlJc w:val="left"/>
+      <w:pPr>
+        <w:ind w:left="5760" w:hanging="360"/>
+      </w:pPr>
+      <w:rPr>
+        <w:rFonts w:ascii="Courier New" w:hAnsi="Courier New" w:cs="Courier New" w:hint="default"/>
+      </w:rPr>
+    </w:lvl>
+    <w:lvl w:ilvl="8" w:tplc="04090005" w:tentative="1">
+      <w:start w:val="1"/>
+      <w:numFmt w:val="bullet"/>
+      <w:lvlText w:val=""/>
+      <w:lvlJc w:val="left"/>
+      <w:pPr>
+        <w:ind w:left="6480" w:hanging="360"/>
+      </w:pPr>
+      <w:rPr>
+        <w:rFonts w:ascii="Wingdings" w:hAnsi="Wingdings" w:hint="default"/>
+      </w:rPr>
+    </w:lvl>
+  </w:abstractNum>
+  <w:abstractNum w:abstractNumId="4" w15:restartNumberingAfterBreak="0">
+    <w:nsid w:val="59C06DA8"/>
+    <w:multiLevelType w:val="hybridMultilevel"/>
+    <w:tmpl w:val="1C16C7A2"/>
+    <w:lvl w:ilvl="0" w:tplc="04090001">
+      <w:start w:val="1"/>
+      <w:numFmt w:val="bullet"/>
+      <w:lvlText w:val=""/>
+      <w:lvlJc w:val="left"/>
+      <w:pPr>
+        <w:ind w:left="720" w:hanging="360"/>
+      </w:pPr>
+      <w:rPr>
+        <w:rFonts w:ascii="Symbol" w:hAnsi="Symbol" w:hint="default"/>
+      </w:rPr>
+    </w:lvl>
+    <w:lvl w:ilvl="1" w:tplc="04090003" w:tentative="1">
+      <w:start w:val="1"/>
+      <w:numFmt w:val="bullet"/>
+      <w:lvlText w:val="o"/>
+      <w:lvlJc w:val="left"/>
+      <w:pPr>
+        <w:ind w:left="1440" w:hanging="360"/>
+      </w:pPr>
+      <w:rPr>
+        <w:rFonts w:ascii="Courier New" w:hAnsi="Courier New" w:cs="Courier New" w:hint="default"/>
+      </w:rPr>
+    </w:lvl>
+    <w:lvl w:ilvl="2" w:tplc="04090005" w:tentative="1">
+      <w:start w:val="1"/>
+      <w:numFmt w:val="bullet"/>
+      <w:lvlText w:val=""/>
+      <w:lvlJc w:val="left"/>
+      <w:pPr>
+        <w:ind w:left="2160" w:hanging="360"/>
+      </w:pPr>
+      <w:rPr>
+        <w:rFonts w:ascii="Wingdings" w:hAnsi="Wingdings" w:hint="default"/>
+      </w:rPr>
+    </w:lvl>
+    <w:lvl w:ilvl="3" w:tplc="04090001" w:tentative="1">
+      <w:start w:val="1"/>
+      <w:numFmt w:val="bullet"/>
+      <w:lvlText w:val=""/>
+      <w:lvlJc w:val="left"/>
+      <w:pPr>
+        <w:ind w:left="2880" w:hanging="360"/>
+      </w:pPr>
+      <w:rPr>
+        <w:rFonts w:ascii="Symbol" w:hAnsi="Symbol" w:hint="default"/>
+      </w:rPr>
+    </w:lvl>
+    <w:lvl w:ilvl="4" w:tplc="04090003" w:tentative="1">
+      <w:start w:val="1"/>
+      <w:numFmt w:val="bullet"/>
+      <w:lvlText w:val="o"/>
+      <w:lvlJc w:val="left"/>
+      <w:pPr>
+        <w:ind w:left="3600" w:hanging="360"/>
+      </w:pPr>
+      <w:rPr>
+        <w:rFonts w:ascii="Courier New" w:hAnsi="Courier New" w:cs="Courier New" w:hint="default"/>
+      </w:rPr>
+    </w:lvl>
+    <w:lvl w:ilvl="5" w:tplc="04090005" w:tentative="1">
+      <w:start w:val="1"/>
+      <w:numFmt w:val="bullet"/>
+      <w:lvlText w:val=""/>
+      <w:lvlJc w:val="left"/>
+      <w:pPr>
+        <w:ind w:left="4320" w:hanging="360"/>
+      </w:pPr>
+      <w:rPr>
+        <w:rFonts w:ascii="Wingdings" w:hAnsi="Wingdings" w:hint="default"/>
+      </w:rPr>
+    </w:lvl>
+    <w:lvl w:ilvl="6" w:tplc="04090001" w:tentative="1">
+      <w:start w:val="1"/>
+      <w:numFmt w:val="bullet"/>
+      <w:lvlText w:val=""/>
+      <w:lvlJc w:val="left"/>
+      <w:pPr>
+        <w:ind w:left="5040" w:hanging="360"/>
+      </w:pPr>
+      <w:rPr>
+        <w:rFonts w:ascii="Symbol" w:hAnsi="Symbol" w:hint="default"/>
+      </w:rPr>
+    </w:lvl>
+    <w:lvl w:ilvl="7" w:tplc="04090003" w:tentative="1">
+      <w:start w:val="1"/>
+      <w:numFmt w:val="bullet"/>
+      <w:lvlText w:val="o"/>
+      <w:lvlJc w:val="left"/>
+      <w:pPr>
+        <w:ind w:left="5760" w:hanging="360"/>
+      </w:pPr>
+      <w:rPr>
+        <w:rFonts w:ascii="Courier New" w:hAnsi="Courier New" w:cs="Courier New" w:hint="default"/>
+      </w:rPr>
+    </w:lvl>
+    <w:lvl w:ilvl="8" w:tplc="04090005" w:tentative="1">
+      <w:start w:val="1"/>
+      <w:numFmt w:val="bullet"/>
+      <w:lvlText w:val=""/>
+      <w:lvlJc w:val="left"/>
+      <w:pPr>
+        <w:ind w:left="6480" w:hanging="360"/>
+      </w:pPr>
+      <w:rPr>
+        <w:rFonts w:ascii="Wingdings" w:hAnsi="Wingdings" w:hint="default"/>
+      </w:rPr>
+    </w:lvl>
+  </w:abstractNum>
+  <w:abstractNum w:abstractNumId="5" w15:restartNumberingAfterBreak="0">
+    <w:nsid w:val="5BE526AD"/>
+    <w:multiLevelType w:val="hybridMultilevel"/>
+    <w:tmpl w:val="F06633B2"/>
+    <w:lvl w:ilvl="0" w:tplc="04090001">
+      <w:start w:val="1"/>
+      <w:numFmt w:val="bullet"/>
+      <w:lvlText w:val=""/>
+      <w:lvlJc w:val="left"/>
+      <w:pPr>
+        <w:ind w:left="720" w:hanging="360"/>
+      </w:pPr>
+      <w:rPr>
+        <w:rFonts w:ascii="Symbol" w:hAnsi="Symbol" w:hint="default"/>
+      </w:rPr>
+    </w:lvl>
+    <w:lvl w:ilvl="1" w:tplc="04090003" w:tentative="1">
+      <w:start w:val="1"/>
+      <w:numFmt w:val="bullet"/>
+      <w:lvlText w:val="o"/>
+      <w:lvlJc w:val="left"/>
+      <w:pPr>
+        <w:ind w:left="1440" w:hanging="360"/>
+      </w:pPr>
+      <w:rPr>
+        <w:rFonts w:ascii="Courier New" w:hAnsi="Courier New" w:cs="Courier New" w:hint="default"/>
+      </w:rPr>
+    </w:lvl>
+    <w:lvl w:ilvl="2" w:tplc="04090005" w:tentative="1">
+      <w:start w:val="1"/>
+      <w:numFmt w:val="bullet"/>
+      <w:lvlText w:val=""/>
+      <w:lvlJc w:val="left"/>
+      <w:pPr>
+        <w:ind w:left="2160" w:hanging="360"/>
+      </w:pPr>
+      <w:rPr>
+        <w:rFonts w:ascii="Wingdings" w:hAnsi="Wingdings" w:hint="default"/>
+      </w:rPr>
+    </w:lvl>
+    <w:lvl w:ilvl="3" w:tplc="04090001" w:tentative="1">
+      <w:start w:val="1"/>
+      <w:numFmt w:val="bullet"/>
+      <w:lvlText w:val=""/>
+      <w:lvlJc w:val="left"/>
+      <w:pPr>
+        <w:ind w:left="2880" w:hanging="360"/>
+      </w:pPr>
+      <w:rPr>
+        <w:rFonts w:ascii="Symbol" w:hAnsi="Symbol" w:hint="default"/>
+      </w:rPr>
+    </w:lvl>
+    <w:lvl w:ilvl="4" w:tplc="04090003" w:tentative="1">
+      <w:start w:val="1"/>
+      <w:numFmt w:val="bullet"/>
+      <w:lvlText w:val="o"/>
+      <w:lvlJc w:val="left"/>
+      <w:pPr>
+        <w:ind w:left="3600" w:hanging="360"/>
+      </w:pPr>
+      <w:rPr>
+        <w:rFonts w:ascii="Courier New" w:hAnsi="Courier New" w:cs="Courier New" w:hint="default"/>
+      </w:rPr>
+    </w:lvl>
+    <w:lvl w:ilvl="5" w:tplc="04090005" w:tentative="1">
+      <w:start w:val="1"/>
+      <w:numFmt w:val="bullet"/>
+      <w:lvlText w:val=""/>
+      <w:lvlJc w:val="left"/>
+      <w:pPr>
+        <w:ind w:left="4320" w:hanging="360"/>
+      </w:pPr>
+      <w:rPr>
+        <w:rFonts w:ascii="Wingdings" w:hAnsi="Wingdings" w:hint="default"/>
+      </w:rPr>
+    </w:lvl>
+    <w:lvl w:ilvl="6" w:tplc="04090001" w:tentative="1">
+      <w:start w:val="1"/>
+      <w:numFmt w:val="bullet"/>
+      <w:lvlText w:val=""/>
+      <w:lvlJc w:val="left"/>
+      <w:pPr>
+        <w:ind w:left="5040" w:hanging="360"/>
+      </w:pPr>
+      <w:rPr>
+        <w:rFonts w:ascii="Symbol" w:hAnsi="Symbol" w:hint="default"/>
+      </w:rPr>
+    </w:lvl>
+    <w:lvl w:ilvl="7" w:tplc="04090003" w:tentative="1">
+      <w:start w:val="1"/>
+      <w:numFmt w:val="bullet"/>
+      <w:lvlText w:val="o"/>
+      <w:lvlJc w:val="left"/>
+      <w:pPr>
+        <w:ind w:left="5760" w:hanging="360"/>
+      </w:pPr>
+      <w:rPr>
+        <w:rFonts w:ascii="Courier New" w:hAnsi="Courier New" w:cs="Courier New" w:hint="default"/>
+      </w:rPr>
+    </w:lvl>
+    <w:lvl w:ilvl="8" w:tplc="04090005" w:tentative="1">
+      <w:start w:val="1"/>
+      <w:numFmt w:val="bullet"/>
+      <w:lvlText w:val=""/>
+      <w:lvlJc w:val="left"/>
+      <w:pPr>
+        <w:ind w:left="6480" w:hanging="360"/>
+      </w:pPr>
+      <w:rPr>
+        <w:rFonts w:ascii="Wingdings" w:hAnsi="Wingdings" w:hint="default"/>
+      </w:rPr>
+    </w:lvl>
+  </w:abstractNum>
+  <w:abstractNum w:abstractNumId="6" w15:restartNumberingAfterBreak="0">
+    <w:nsid w:val="6A342863"/>
+    <w:multiLevelType w:val="multilevel"/>
+    <w:tmpl w:val="10828794"/>
+    <w:lvl w:ilvl="0">
+      <w:start w:val="1"/>
+      <w:numFmt w:val="decimal"/>
+      <w:lvlText w:val="%1"/>
+      <w:lvlJc w:val="left"/>
+      <w:pPr>
+        <w:ind w:left="480" w:hanging="480"/>
+      </w:pPr>
+      <w:rPr>
+        <w:rFonts w:hint="default"/>
+      </w:rPr>
+    </w:lvl>
+    <w:lvl w:ilvl="1">
+      <w:start w:val="1"/>
+      <w:numFmt w:val="decimal"/>
+      <w:lvlText w:val="%1.%2"/>
+      <w:lvlJc w:val="left"/>
+      <w:pPr>
+        <w:ind w:left="720" w:hanging="720"/>
+      </w:pPr>
+      <w:rPr>
+        <w:rFonts w:hint="default"/>
+      </w:rPr>
+    </w:lvl>
+    <w:lvl w:ilvl="2">
+      <w:start w:val="1"/>
+      <w:numFmt w:val="decimal"/>
+      <w:lvlText w:val="%1.%2.%3"/>
+      <w:lvlJc w:val="left"/>
+      <w:pPr>
+        <w:ind w:left="720" w:hanging="720"/>
+      </w:pPr>
+      <w:rPr>
+        <w:rFonts w:hint="default"/>
+      </w:rPr>
+    </w:lvl>
+    <w:lvl w:ilvl="3">
+      <w:start w:val="1"/>
+      <w:numFmt w:val="decimal"/>
+      <w:lvlText w:val="%1.%2.%3.%4"/>
+      <w:lvlJc w:val="left"/>
+      <w:pPr>
+        <w:ind w:left="1080" w:hanging="1080"/>
+      </w:pPr>
+      <w:rPr>
+        <w:rFonts w:hint="default"/>
+      </w:rPr>
+    </w:lvl>
+    <w:lvl w:ilvl="4">
+      <w:start w:val="1"/>
+      <w:numFmt w:val="decimal"/>
+      <w:lvlText w:val="%1.%2.%3.%4.%5"/>
+      <w:lvlJc w:val="left"/>
+      <w:pPr>
+        <w:ind w:left="1440" w:hanging="1440"/>
+      </w:pPr>
+      <w:rPr>
+        <w:rFonts w:hint="default"/>
+      </w:rPr>
+    </w:lvl>
+    <w:lvl w:ilvl="5">
+      <w:start w:val="1"/>
+      <w:numFmt w:val="decimal"/>
+      <w:lvlText w:val="%1.%2.%3.%4.%5.%6"/>
+      <w:lvlJc w:val="left"/>
+      <w:pPr>
+        <w:ind w:left="1440" w:hanging="1440"/>
+      </w:pPr>
+      <w:rPr>
+        <w:rFonts w:hint="default"/>
+      </w:rPr>
+    </w:lvl>
+    <w:lvl w:ilvl="6">
+      <w:start w:val="1"/>
+      <w:numFmt w:val="decimal"/>
+      <w:lvlText w:val="%1.%2.%3.%4.%5.%6.%7"/>
+      <w:lvlJc w:val="left"/>
+      <w:pPr>
+        <w:ind w:left="1800" w:hanging="1800"/>
+      </w:pPr>
+      <w:rPr>
+        <w:rFonts w:hint="default"/>
+      </w:rPr>
+    </w:lvl>
+    <w:lvl w:ilvl="7">
+      <w:start w:val="1"/>
+      <w:numFmt w:val="decimal"/>
+      <w:lvlText w:val="%1.%2.%3.%4.%5.%6.%7.%8"/>
+      <w:lvlJc w:val="left"/>
+      <w:pPr>
+        <w:ind w:left="2160" w:hanging="2160"/>
+      </w:pPr>
+      <w:rPr>
+        <w:rFonts w:hint="default"/>
+      </w:rPr>
+    </w:lvl>
+    <w:lvl w:ilvl="8">
+      <w:start w:val="1"/>
+      <w:numFmt w:val="decimal"/>
+      <w:lvlText w:val="%1.%2.%3.%4.%5.%6.%7.%8.%9"/>
+      <w:lvlJc w:val="left"/>
+      <w:pPr>
+        <w:ind w:left="2160" w:hanging="2160"/>
+      </w:pPr>
+      <w:rPr>
+        <w:rFonts w:hint="default"/>
+      </w:rPr>
+    </w:lvl>
+  </w:abstractNum>
+  <w:abstractNum w:abstractNumId="7" w15:restartNumberingAfterBreak="0">
+    <w:nsid w:val="787867FA"/>
+    <w:multiLevelType w:val="hybridMultilevel"/>
+    <w:tmpl w:val="5AB6846E"/>
+    <w:lvl w:ilvl="0" w:tplc="04090001">
+      <w:start w:val="1"/>
+      <w:numFmt w:val="bullet"/>
+      <w:lvlText w:val=""/>
+      <w:lvlJc w:val="left"/>
+      <w:pPr>
+        <w:ind w:left="720" w:hanging="360"/>
+      </w:pPr>
+      <w:rPr>
+        <w:rFonts w:ascii="Symbol" w:hAnsi="Symbol" w:hint="default"/>
+      </w:rPr>
+    </w:lvl>
+    <w:lvl w:ilvl="1" w:tplc="04090003" w:tentative="1">
+      <w:start w:val="1"/>
+      <w:numFmt w:val="bullet"/>
+      <w:lvlText w:val="o"/>
+      <w:lvlJc w:val="left"/>
+      <w:pPr>
+        <w:ind w:left="1440" w:hanging="360"/>
+      </w:pPr>
+      <w:rPr>
+        <w:rFonts w:ascii="Courier New" w:hAnsi="Courier New" w:cs="Courier New" w:hint="default"/>
+      </w:rPr>
+    </w:lvl>
+    <w:lvl w:ilvl="2" w:tplc="04090005" w:tentative="1">
+      <w:start w:val="1"/>
+      <w:numFmt w:val="bullet"/>
+      <w:lvlText w:val=""/>
+      <w:lvlJc w:val="left"/>
+      <w:pPr>
+        <w:ind w:left="2160" w:hanging="360"/>
+      </w:pPr>
+      <w:rPr>
+        <w:rFonts w:ascii="Wingdings" w:hAnsi="Wingdings" w:hint="default"/>
+      </w:rPr>
+    </w:lvl>
+    <w:lvl w:ilvl="3" w:tplc="04090001" w:tentative="1">
+      <w:start w:val="1"/>
+      <w:numFmt w:val="bullet"/>
+      <w:lvlText w:val=""/>
+      <w:lvlJc w:val="left"/>
+      <w:pPr>
+        <w:ind w:left="2880" w:hanging="360"/>
+      </w:pPr>
+      <w:rPr>
+        <w:rFonts w:ascii="Symbol" w:hAnsi="Symbol" w:hint="default"/>
+      </w:rPr>
+    </w:lvl>
+    <w:lvl w:ilvl="4" w:tplc="04090003" w:tentative="1">
+      <w:start w:val="1"/>
+      <w:numFmt w:val="bullet"/>
+      <w:lvlText w:val="o"/>
+      <w:lvlJc w:val="left"/>
+      <w:pPr>
+        <w:ind w:left="3600" w:hanging="360"/>
+      </w:pPr>
+      <w:rPr>
+        <w:rFonts w:ascii="Courier New" w:hAnsi="Courier New" w:cs="Courier New" w:hint="default"/>
+      </w:rPr>
+    </w:lvl>
+    <w:lvl w:ilvl="5" w:tplc="04090005" w:tentative="1">
+      <w:start w:val="1"/>
+      <w:numFmt w:val="bullet"/>
+      <w:lvlText w:val=""/>
+      <w:lvlJc w:val="left"/>
+      <w:pPr>
+        <w:ind w:left="4320" w:hanging="360"/>
+      </w:pPr>
+      <w:rPr>
+        <w:rFonts w:ascii="Wingdings" w:hAnsi="Wingdings" w:hint="default"/>
+      </w:rPr>
+    </w:lvl>
+    <w:lvl w:ilvl="6" w:tplc="04090001" w:tentative="1">
+      <w:start w:val="1"/>
+      <w:numFmt w:val="bullet"/>
+      <w:lvlText w:val=""/>
+      <w:lvlJc w:val="left"/>
+      <w:pPr>
+        <w:ind w:left="5040" w:hanging="360"/>
+      </w:pPr>
+      <w:rPr>
+        <w:rFonts w:ascii="Symbol" w:hAnsi="Symbol" w:hint="default"/>
+      </w:rPr>
+    </w:lvl>
+    <w:lvl w:ilvl="7" w:tplc="04090003" w:tentative="1">
+      <w:start w:val="1"/>
+      <w:numFmt w:val="bullet"/>
+      <w:lvlText w:val="o"/>
+      <w:lvlJc w:val="left"/>
+      <w:pPr>
+        <w:ind w:left="5760" w:hanging="360"/>
+      </w:pPr>
+      <w:rPr>
+        <w:rFonts w:ascii="Courier New" w:hAnsi="Courier New" w:cs="Courier New" w:hint="default"/>
+      </w:rPr>
+    </w:lvl>
+    <w:lvl w:ilvl="8" w:tplc="04090005" w:tentative="1">
+      <w:start w:val="1"/>
+      <w:numFmt w:val="bullet"/>
+      <w:lvlText w:val=""/>
+      <w:lvlJc w:val="left"/>
+      <w:pPr>
+        <w:ind w:left="6480" w:hanging="360"/>
+      </w:pPr>
+      <w:rPr>
+        <w:rFonts w:ascii="Wingdings" w:hAnsi="Wingdings" w:hint="default"/>
+      </w:rPr>
+    </w:lvl>
+  </w:abstractNum>
+  <w:num w:numId="1">
+    <w:abstractNumId w:val="6"/>
+  </w:num>
+  <w:num w:numId="2">
+    <w:abstractNumId w:val="5"/>
+  </w:num>
+  <w:num w:numId="3">
+    <w:abstractNumId w:val="0"/>
+  </w:num>
+  <w:num w:numId="4">
+    <w:abstractNumId w:val="1"/>
+  </w:num>
+  <w:num w:numId="5">
+    <w:abstractNumId w:val="2"/>
+  </w:num>
+  <w:num w:numId="6">
+    <w:abstractNumId w:val="7"/>
+  </w:num>
+  <w:num w:numId="7">
+    <w:abstractNumId w:val="3"/>
+  </w:num>
+  <w:num w:numId="8">
+    <w:abstractNumId w:val="4"/>
+  </w:num>
+</w:numbering>
 </file>
 
 <file path=word/styles.xml><?xml version="1.0" encoding="utf-8"?>
@@ -517,6 +3243,17 @@
     <w:semiHidden/>
     <w:unhideWhenUsed/>
   </w:style>
+  <w:style w:type="paragraph" w:styleId="ListParagraph">
+    <w:name w:val="List Paragraph"/>
+    <w:basedOn w:val="Normal"/>
+    <w:uiPriority w:val="34"/>
+    <w:qFormat/>
+    <w:rsid w:val="00D23956"/>
+    <w:pPr>
+      <w:ind w:left="720"/>
+      <w:contextualSpacing/>
+    </w:pPr>
+  </w:style>
 </w:styles>
 </file>
 

</xml_diff>